<commit_message>
language-switching: content writting, part 2
</commit_message>
<xml_diff>
--- a/Content.docx
+++ b/Content.docx
@@ -50,9 +50,9 @@
       </w:pPr>
       <w:r>
         <w:rPr>
-          <w:sz w:val="28"/>
-          <w:szCs w:val="28"/>
-          <w:lang w:val="en-US"/>
+          <w:noProof/>
+          <w:sz w:val="28"/>
+          <w:szCs w:val="28"/>
         </w:rPr>
         <w:drawing>
           <wp:inline distT="0" distB="0" distL="0" distR="0" wp14:anchorId="689F55E5" wp14:editId="0108855B">
@@ -136,14 +136,33 @@
         <w:rPr>
           <w:sz w:val="28"/>
           <w:szCs w:val="28"/>
-          <w:lang w:val="en-US"/>
-        </w:rPr>
-      </w:pPr>
-      <w:r>
-        <w:rPr>
-          <w:sz w:val="28"/>
-          <w:szCs w:val="28"/>
-          <w:lang w:val="en-US"/>
+          <w:lang w:val="pl-PL"/>
+        </w:rPr>
+      </w:pPr>
+      <w:r>
+        <w:rPr>
+          <w:sz w:val="28"/>
+          <w:szCs w:val="28"/>
+          <w:lang w:val="pl-PL"/>
+        </w:rPr>
+        <w:t>Мова</w:t>
+      </w:r>
+    </w:p>
+    <w:p>
+      <w:pPr>
+        <w:pStyle w:val="NormalWeb"/>
+        <w:spacing w:before="0" w:beforeAutospacing="0" w:after="120" w:afterAutospacing="0"/>
+        <w:rPr>
+          <w:sz w:val="28"/>
+          <w:szCs w:val="28"/>
+          <w:lang w:val="en-US"/>
+        </w:rPr>
+      </w:pPr>
+      <w:r>
+        <w:rPr>
+          <w:noProof/>
+          <w:sz w:val="28"/>
+          <w:szCs w:val="28"/>
         </w:rPr>
         <w:drawing>
           <wp:inline distT="0" distB="0" distL="0" distR="0" wp14:anchorId="1AB2A5B2" wp14:editId="464FDCC4">
@@ -236,6 +255,25 @@
           <w:szCs w:val="28"/>
           <w:lang w:val="en-US"/>
         </w:rPr>
+        <w:t>Чернігів, Україна</w:t>
+      </w:r>
+    </w:p>
+    <w:p>
+      <w:pPr>
+        <w:pStyle w:val="NormalWeb"/>
+        <w:spacing w:before="0" w:beforeAutospacing="0" w:after="120" w:afterAutospacing="0"/>
+        <w:rPr>
+          <w:sz w:val="28"/>
+          <w:szCs w:val="28"/>
+          <w:lang w:val="en-US"/>
+        </w:rPr>
+      </w:pPr>
+      <w:r>
+        <w:rPr>
+          <w:noProof/>
+          <w:sz w:val="28"/>
+          <w:szCs w:val="28"/>
+        </w:rPr>
         <w:drawing>
           <wp:inline distT="0" distB="0" distL="0" distR="0" wp14:anchorId="27F6ABC9" wp14:editId="537DBC3C">
             <wp:extent cx="1886213" cy="714475"/>
@@ -321,22 +359,30 @@
           <w:lang w:val="en-US"/>
         </w:rPr>
       </w:pPr>
-    </w:p>
-    <w:p>
-      <w:pPr>
-        <w:pStyle w:val="NormalWeb"/>
-        <w:spacing w:before="0" w:beforeAutospacing="0" w:after="120" w:afterAutospacing="0"/>
-        <w:rPr>
-          <w:sz w:val="28"/>
-          <w:szCs w:val="28"/>
-          <w:lang w:val="en-US"/>
-        </w:rPr>
-      </w:pPr>
-      <w:r>
-        <w:rPr>
-          <w:sz w:val="28"/>
-          <w:szCs w:val="28"/>
-          <w:lang w:val="en-US"/>
+      <w:r>
+        <w:rPr>
+          <w:sz w:val="28"/>
+          <w:szCs w:val="28"/>
+          <w:lang w:val="en-US"/>
+        </w:rPr>
+        <w:t>Я доступний для роботи</w:t>
+      </w:r>
+    </w:p>
+    <w:p>
+      <w:pPr>
+        <w:pStyle w:val="NormalWeb"/>
+        <w:spacing w:before="0" w:beforeAutospacing="0" w:after="120" w:afterAutospacing="0"/>
+        <w:rPr>
+          <w:sz w:val="28"/>
+          <w:szCs w:val="28"/>
+          <w:lang w:val="en-US"/>
+        </w:rPr>
+      </w:pPr>
+      <w:r>
+        <w:rPr>
+          <w:noProof/>
+          <w:sz w:val="28"/>
+          <w:szCs w:val="28"/>
         </w:rPr>
         <w:drawing>
           <wp:inline distT="0" distB="0" distL="0" distR="0" wp14:anchorId="539811F3" wp14:editId="62B9554B">
@@ -429,6 +475,25 @@
           <w:szCs w:val="28"/>
           <w:lang w:val="en-US"/>
         </w:rPr>
+        <w:t>Завантажити CV</w:t>
+      </w:r>
+    </w:p>
+    <w:p>
+      <w:pPr>
+        <w:pStyle w:val="NormalWeb"/>
+        <w:spacing w:before="0" w:beforeAutospacing="0" w:after="120" w:afterAutospacing="0"/>
+        <w:rPr>
+          <w:sz w:val="28"/>
+          <w:szCs w:val="28"/>
+          <w:lang w:val="en-US"/>
+        </w:rPr>
+      </w:pPr>
+      <w:r>
+        <w:rPr>
+          <w:noProof/>
+          <w:sz w:val="28"/>
+          <w:szCs w:val="28"/>
+        </w:rPr>
         <w:drawing>
           <wp:inline distT="0" distB="0" distL="0" distR="0" wp14:anchorId="489C6FCA" wp14:editId="17DD7EC1">
             <wp:extent cx="5940425" cy="1493520"/>
@@ -490,6 +555,7 @@
           <w:szCs w:val="54"/>
           <w:lang w:val="en-US" w:eastAsia="ru-RU"/>
         </w:rPr>
+        <w:lastRenderedPageBreak/>
         <w:t>Hi!</w:t>
       </w:r>
       <w:r>
@@ -514,7 +580,29 @@
           <w:lang w:val="en-US" w:eastAsia="ru-RU"/>
         </w:rPr>
         <w:br/>
-        <w:t>Web &amp;&amp; front-end developer.</w:t>
+        <w:t xml:space="preserve">Web &amp;&amp; front-end </w:t>
+      </w:r>
+      <w:r>
+        <w:rPr>
+          <w:rFonts w:ascii="Times New Roman" w:eastAsia="Times New Roman" w:hAnsi="Times New Roman" w:cs="Times New Roman"/>
+          <w:color w:val="212529"/>
+          <w:kern w:val="36"/>
+          <w:sz w:val="28"/>
+          <w:szCs w:val="54"/>
+          <w:lang w:val="en-US" w:eastAsia="ru-RU"/>
+        </w:rPr>
+        <w:t>programista</w:t>
+      </w:r>
+      <w:r>
+        <w:rPr>
+          <w:rFonts w:ascii="Times New Roman" w:eastAsia="Times New Roman" w:hAnsi="Times New Roman" w:cs="Times New Roman"/>
+          <w:color w:val="212529"/>
+          <w:kern w:val="36"/>
+          <w:sz w:val="28"/>
+          <w:szCs w:val="54"/>
+          <w:lang w:val="en-US" w:eastAsia="ru-RU"/>
+        </w:rPr>
+        <w:t>.</w:t>
       </w:r>
     </w:p>
     <w:p>
@@ -579,7 +667,6 @@
           <w:szCs w:val="54"/>
           <w:lang w:val="pl-PL" w:eastAsia="ru-RU"/>
         </w:rPr>
-        <w:lastRenderedPageBreak/>
         <w:t>Nazywam się Dmytro (Dmitrij lub D</w:t>
       </w:r>
       <w:r>
@@ -656,9 +743,9 @@
       </w:pPr>
       <w:r>
         <w:rPr>
-          <w:sz w:val="28"/>
-          <w:szCs w:val="28"/>
-          <w:lang w:val="en-US"/>
+          <w:noProof/>
+          <w:sz w:val="28"/>
+          <w:szCs w:val="28"/>
         </w:rPr>
         <w:drawing>
           <wp:inline distT="0" distB="0" distL="0" distR="0" wp14:anchorId="3352DD02" wp14:editId="6FB47E63">
@@ -700,6 +787,90 @@
     <w:p>
       <w:pPr>
         <w:pStyle w:val="NormalWeb"/>
+        <w:spacing w:after="120"/>
+        <w:jc w:val="center"/>
+        <w:rPr>
+          <w:sz w:val="28"/>
+          <w:szCs w:val="28"/>
+          <w:lang w:val="en-US"/>
+        </w:rPr>
+      </w:pPr>
+      <w:r>
+        <w:rPr>
+          <w:sz w:val="28"/>
+          <w:szCs w:val="28"/>
+          <w:lang w:val="en-US"/>
+        </w:rPr>
+        <w:t>Привіт!</w:t>
+      </w:r>
+    </w:p>
+    <w:p>
+      <w:pPr>
+        <w:pStyle w:val="NormalWeb"/>
+        <w:spacing w:before="0" w:beforeAutospacing="0" w:after="120" w:afterAutospacing="0"/>
+        <w:jc w:val="center"/>
+        <w:rPr>
+          <w:sz w:val="28"/>
+          <w:szCs w:val="28"/>
+          <w:lang w:val="en-US"/>
+        </w:rPr>
+      </w:pPr>
+      <w:r>
+        <w:rPr>
+          <w:sz w:val="28"/>
+          <w:szCs w:val="28"/>
+          <w:lang w:val="en-US"/>
+        </w:rPr>
+        <w:t xml:space="preserve">Я Дмитро </w:t>
+      </w:r>
+      <w:r>
+        <w:rPr>
+          <w:sz w:val="28"/>
+          <w:szCs w:val="28"/>
+          <w:lang w:val="en-US"/>
+        </w:rPr>
+        <w:t>Крапив'янський.</w:t>
+      </w:r>
+    </w:p>
+    <w:p>
+      <w:pPr>
+        <w:pStyle w:val="NormalWeb"/>
+        <w:spacing w:before="0" w:beforeAutospacing="0" w:after="120" w:afterAutospacing="0"/>
+        <w:jc w:val="center"/>
+        <w:rPr>
+          <w:sz w:val="28"/>
+          <w:szCs w:val="28"/>
+          <w:lang w:val="uk-UA"/>
+        </w:rPr>
+      </w:pPr>
+      <w:r>
+        <w:rPr>
+          <w:sz w:val="28"/>
+          <w:szCs w:val="28"/>
+          <w:lang w:val="en-US"/>
+        </w:rPr>
+        <w:t xml:space="preserve">Web &amp;&amp; front-end </w:t>
+      </w:r>
+      <w:r>
+        <w:rPr>
+          <w:sz w:val="28"/>
+          <w:szCs w:val="28"/>
+          <w:lang w:val="uk-UA"/>
+        </w:rPr>
+        <w:t>розробник</w:t>
+      </w:r>
+      <w:r>
+        <w:rPr>
+          <w:sz w:val="28"/>
+          <w:szCs w:val="28"/>
+          <w:lang w:val="uk-UA"/>
+        </w:rPr>
+        <w:t>.</w:t>
+      </w:r>
+    </w:p>
+    <w:p>
+      <w:pPr>
+        <w:pStyle w:val="NormalWeb"/>
         <w:spacing w:before="0" w:beforeAutospacing="0" w:after="120" w:afterAutospacing="0"/>
         <w:rPr>
           <w:sz w:val="28"/>
@@ -732,35 +903,70 @@
           <w:szCs w:val="28"/>
           <w:lang w:val="en-US"/>
         </w:rPr>
-        <w:t>Więcej o mnie</w:t>
-      </w:r>
-    </w:p>
-    <w:p>
-      <w:pPr>
-        <w:pStyle w:val="NormalWeb"/>
-        <w:spacing w:before="0" w:beforeAutospacing="0" w:after="120" w:afterAutospacing="0"/>
-        <w:rPr>
-          <w:sz w:val="28"/>
-          <w:szCs w:val="28"/>
-          <w:lang w:val="en-US"/>
-        </w:rPr>
-      </w:pPr>
-    </w:p>
-    <w:p>
-      <w:pPr>
-        <w:pStyle w:val="NormalWeb"/>
-        <w:spacing w:before="0" w:beforeAutospacing="0" w:after="120" w:afterAutospacing="0"/>
-        <w:rPr>
-          <w:sz w:val="28"/>
-          <w:szCs w:val="28"/>
-          <w:lang w:val="en-US"/>
-        </w:rPr>
-      </w:pPr>
-      <w:r>
-        <w:rPr>
-          <w:sz w:val="28"/>
-          <w:szCs w:val="28"/>
-          <w:lang w:val="en-US"/>
+        <w:t xml:space="preserve">Więcej o </w:t>
+      </w:r>
+      <w:r>
+        <w:rPr>
+          <w:sz w:val="28"/>
+          <w:szCs w:val="28"/>
+          <w:lang w:val="en-US"/>
+        </w:rPr>
+        <w:t>M</w:t>
+      </w:r>
+      <w:r>
+        <w:rPr>
+          <w:sz w:val="28"/>
+          <w:szCs w:val="28"/>
+          <w:lang w:val="en-US"/>
+        </w:rPr>
+        <w:t>nie</w:t>
+      </w:r>
+    </w:p>
+    <w:p>
+      <w:pPr>
+        <w:pStyle w:val="NormalWeb"/>
+        <w:spacing w:before="0" w:beforeAutospacing="0" w:after="120" w:afterAutospacing="0"/>
+        <w:rPr>
+          <w:sz w:val="28"/>
+          <w:szCs w:val="28"/>
+          <w:lang w:val="uk-UA"/>
+        </w:rPr>
+      </w:pPr>
+      <w:r>
+        <w:rPr>
+          <w:sz w:val="28"/>
+          <w:szCs w:val="28"/>
+          <w:lang w:val="uk-UA"/>
+        </w:rPr>
+        <w:t>Більше про мене</w:t>
+      </w:r>
+    </w:p>
+    <w:p>
+      <w:pPr>
+        <w:pStyle w:val="NormalWeb"/>
+        <w:spacing w:before="0" w:beforeAutospacing="0" w:after="120" w:afterAutospacing="0"/>
+        <w:rPr>
+          <w:sz w:val="28"/>
+          <w:szCs w:val="28"/>
+          <w:lang w:val="en-US"/>
+        </w:rPr>
+      </w:pPr>
+    </w:p>
+    <w:p>
+      <w:pPr>
+        <w:pStyle w:val="NormalWeb"/>
+        <w:spacing w:before="0" w:beforeAutospacing="0" w:after="120" w:afterAutospacing="0"/>
+        <w:rPr>
+          <w:sz w:val="28"/>
+          <w:szCs w:val="28"/>
+          <w:lang w:val="en-US"/>
+        </w:rPr>
+      </w:pPr>
+      <w:r>
+        <w:rPr>
+          <w:noProof/>
+          <w:sz w:val="28"/>
+          <w:szCs w:val="28"/>
         </w:rPr>
         <w:drawing>
           <wp:inline distT="0" distB="0" distL="0" distR="0" wp14:anchorId="31ED33DC" wp14:editId="2AB53D9B">
@@ -1038,9 +1244,9 @@
           <w:color w:val="454545"/>
           <w:sz w:val="24"/>
           <w:szCs w:val="24"/>
-          <w:lang w:eastAsia="ru-RU"/>
-        </w:rPr>
-        <w:t>Testing</w:t>
+          <w:lang w:val="pl-PL" w:eastAsia="ru-RU"/>
+        </w:rPr>
+        <w:t>Documenting</w:t>
       </w:r>
     </w:p>
     <w:p>
@@ -1274,6 +1480,7 @@
           <w:szCs w:val="24"/>
           <w:lang w:val="pl-PL" w:eastAsia="ru-RU"/>
         </w:rPr>
+        <w:lastRenderedPageBreak/>
         <w:t>Podtrzymywanie</w:t>
       </w:r>
     </w:p>
@@ -1302,35 +1509,213 @@
           <w:szCs w:val="24"/>
           <w:lang w:val="pl-PL" w:eastAsia="ru-RU"/>
         </w:rPr>
-        <w:t>Testowanie</w:t>
-      </w:r>
-    </w:p>
-    <w:p>
-      <w:pPr>
-        <w:pStyle w:val="NormalWeb"/>
-        <w:spacing w:before="0" w:beforeAutospacing="0" w:after="120" w:afterAutospacing="0"/>
-        <w:rPr>
-          <w:sz w:val="28"/>
-          <w:szCs w:val="28"/>
-          <w:lang w:val="pl-PL"/>
-        </w:rPr>
-      </w:pPr>
-    </w:p>
-    <w:p>
-      <w:pPr>
-        <w:pStyle w:val="NormalWeb"/>
-        <w:spacing w:before="0" w:beforeAutospacing="0" w:after="120" w:afterAutospacing="0"/>
-        <w:rPr>
-          <w:sz w:val="28"/>
-          <w:szCs w:val="28"/>
-          <w:lang w:val="en-US"/>
-        </w:rPr>
-      </w:pPr>
-      <w:r>
-        <w:rPr>
-          <w:sz w:val="28"/>
-          <w:szCs w:val="28"/>
-          <w:lang w:val="en-US"/>
+        <w:t>Dokumentowanie</w:t>
+      </w:r>
+    </w:p>
+    <w:p>
+      <w:pPr>
+        <w:pStyle w:val="NormalWeb"/>
+        <w:spacing w:before="0" w:beforeAutospacing="0" w:after="120" w:afterAutospacing="0"/>
+        <w:rPr>
+          <w:sz w:val="28"/>
+          <w:szCs w:val="28"/>
+          <w:lang w:val="pl-PL"/>
+        </w:rPr>
+      </w:pPr>
+    </w:p>
+    <w:p>
+      <w:pPr>
+        <w:pStyle w:val="NormalWeb"/>
+        <w:spacing w:before="120" w:beforeAutospacing="0" w:after="120" w:afterAutospacing="0"/>
+        <w:rPr>
+          <w:sz w:val="28"/>
+          <w:szCs w:val="28"/>
+        </w:rPr>
+      </w:pPr>
+      <w:r>
+        <w:rPr>
+          <w:sz w:val="28"/>
+          <w:szCs w:val="28"/>
+        </w:rPr>
+        <w:t>Деякі завдання, які я дуже добре виконую:</w:t>
+      </w:r>
+    </w:p>
+    <w:p>
+      <w:pPr>
+        <w:pStyle w:val="NormalWeb"/>
+        <w:spacing w:before="120" w:beforeAutospacing="0" w:after="120" w:afterAutospacing="0"/>
+        <w:rPr>
+          <w:sz w:val="28"/>
+          <w:szCs w:val="28"/>
+        </w:rPr>
+      </w:pPr>
+      <w:r>
+        <w:rPr>
+          <w:sz w:val="28"/>
+          <w:szCs w:val="28"/>
+        </w:rPr>
+        <w:t>• Дизайн інтерфейсу користувача</w:t>
+      </w:r>
+    </w:p>
+    <w:p>
+      <w:pPr>
+        <w:pStyle w:val="NormalWeb"/>
+        <w:spacing w:before="120" w:beforeAutospacing="0" w:after="120" w:afterAutospacing="0"/>
+        <w:rPr>
+          <w:sz w:val="28"/>
+          <w:szCs w:val="28"/>
+          <w:lang w:val="uk-UA"/>
+        </w:rPr>
+      </w:pPr>
+      <w:r>
+        <w:rPr>
+          <w:sz w:val="28"/>
+          <w:szCs w:val="28"/>
+        </w:rPr>
+        <w:t xml:space="preserve">• </w:t>
+      </w:r>
+      <w:r>
+        <w:rPr>
+          <w:sz w:val="28"/>
+          <w:szCs w:val="28"/>
+          <w:lang w:val="uk-UA"/>
+        </w:rPr>
+        <w:t>Розробка</w:t>
+      </w:r>
+    </w:p>
+    <w:p>
+      <w:pPr>
+        <w:pStyle w:val="NormalWeb"/>
+        <w:spacing w:before="120" w:beforeAutospacing="0" w:after="120" w:afterAutospacing="0"/>
+        <w:rPr>
+          <w:sz w:val="28"/>
+          <w:szCs w:val="28"/>
+        </w:rPr>
+      </w:pPr>
+      <w:r>
+        <w:rPr>
+          <w:sz w:val="28"/>
+          <w:szCs w:val="28"/>
+        </w:rPr>
+        <w:t>• Кодування</w:t>
+      </w:r>
+    </w:p>
+    <w:p>
+      <w:pPr>
+        <w:pStyle w:val="NormalWeb"/>
+        <w:spacing w:before="120" w:beforeAutospacing="0" w:after="120" w:afterAutospacing="0"/>
+        <w:rPr>
+          <w:sz w:val="28"/>
+          <w:szCs w:val="28"/>
+        </w:rPr>
+      </w:pPr>
+      <w:r>
+        <w:rPr>
+          <w:sz w:val="28"/>
+          <w:szCs w:val="28"/>
+        </w:rPr>
+        <w:t>• Тестування</w:t>
+      </w:r>
+    </w:p>
+    <w:p>
+      <w:pPr>
+        <w:pStyle w:val="NormalWeb"/>
+        <w:spacing w:before="120" w:beforeAutospacing="0" w:after="120" w:afterAutospacing="0"/>
+        <w:rPr>
+          <w:sz w:val="28"/>
+          <w:szCs w:val="28"/>
+          <w:lang w:val="pl-PL"/>
+        </w:rPr>
+      </w:pPr>
+      <w:r>
+        <w:rPr>
+          <w:sz w:val="28"/>
+          <w:szCs w:val="28"/>
+          <w:lang w:val="pl-PL"/>
+        </w:rPr>
+        <w:t>• Налагодження</w:t>
+      </w:r>
+    </w:p>
+    <w:p>
+      <w:pPr>
+        <w:pStyle w:val="NormalWeb"/>
+        <w:spacing w:before="120" w:beforeAutospacing="0" w:after="120" w:afterAutospacing="0"/>
+        <w:rPr>
+          <w:sz w:val="28"/>
+          <w:szCs w:val="28"/>
+          <w:lang w:val="pl-PL"/>
+        </w:rPr>
+      </w:pPr>
+      <w:r>
+        <w:rPr>
+          <w:sz w:val="28"/>
+          <w:szCs w:val="28"/>
+          <w:lang w:val="pl-PL"/>
+        </w:rPr>
+        <w:t>• Оптимізація</w:t>
+      </w:r>
+    </w:p>
+    <w:p>
+      <w:pPr>
+        <w:pStyle w:val="NormalWeb"/>
+        <w:spacing w:before="120" w:beforeAutospacing="0" w:after="120" w:afterAutospacing="0"/>
+        <w:rPr>
+          <w:sz w:val="28"/>
+          <w:szCs w:val="28"/>
+          <w:lang w:val="pl-PL"/>
+        </w:rPr>
+      </w:pPr>
+      <w:r>
+        <w:rPr>
+          <w:sz w:val="28"/>
+          <w:szCs w:val="28"/>
+          <w:lang w:val="pl-PL"/>
+        </w:rPr>
+        <w:t>• Технічне обслуговування</w:t>
+      </w:r>
+    </w:p>
+    <w:p>
+      <w:pPr>
+        <w:pStyle w:val="NormalWeb"/>
+        <w:spacing w:before="120" w:beforeAutospacing="0" w:after="120" w:afterAutospacing="0"/>
+        <w:rPr>
+          <w:sz w:val="28"/>
+          <w:szCs w:val="28"/>
+          <w:lang w:val="uk-UA"/>
+        </w:rPr>
+      </w:pPr>
+      <w:r>
+        <w:rPr>
+          <w:sz w:val="28"/>
+          <w:szCs w:val="28"/>
+          <w:lang w:val="pl-PL"/>
+        </w:rPr>
+        <w:t xml:space="preserve">• </w:t>
+      </w:r>
+      <w:r>
+        <w:rPr>
+          <w:sz w:val="28"/>
+          <w:szCs w:val="28"/>
+          <w:lang w:val="uk-UA"/>
+        </w:rPr>
+        <w:t>Документування</w:t>
+      </w:r>
+    </w:p>
+    <w:p>
+      <w:pPr>
+        <w:pStyle w:val="NormalWeb"/>
+        <w:spacing w:before="0" w:beforeAutospacing="0" w:after="120" w:afterAutospacing="0"/>
+        <w:rPr>
+          <w:sz w:val="28"/>
+          <w:szCs w:val="28"/>
+          <w:lang w:val="en-US"/>
+        </w:rPr>
+      </w:pPr>
+      <w:r>
+        <w:rPr>
+          <w:noProof/>
+          <w:sz w:val="28"/>
+          <w:szCs w:val="28"/>
         </w:rPr>
         <w:drawing>
           <wp:inline distT="0" distB="0" distL="0" distR="0" wp14:anchorId="1F6BEB05" wp14:editId="1E3E2240">
@@ -1414,25 +1799,33 @@
         <w:rPr>
           <w:sz w:val="28"/>
           <w:szCs w:val="28"/>
-          <w:lang w:val="en-US"/>
-        </w:rPr>
-      </w:pPr>
-    </w:p>
-    <w:p>
-      <w:pPr>
-        <w:pStyle w:val="NormalWeb"/>
-        <w:spacing w:before="0" w:beforeAutospacing="0" w:after="120" w:afterAutospacing="0"/>
-        <w:rPr>
-          <w:sz w:val="28"/>
-          <w:szCs w:val="28"/>
-          <w:lang w:val="en-US"/>
-        </w:rPr>
-      </w:pPr>
-      <w:r>
-        <w:rPr>
-          <w:sz w:val="28"/>
-          <w:szCs w:val="28"/>
-          <w:lang w:val="en-US"/>
+          <w:lang w:val="uk-UA"/>
+        </w:rPr>
+      </w:pPr>
+      <w:r>
+        <w:rPr>
+          <w:sz w:val="28"/>
+          <w:szCs w:val="28"/>
+          <w:lang w:val="uk-UA"/>
+        </w:rPr>
+        <w:t xml:space="preserve">Стек технологій </w:t>
+      </w:r>
+    </w:p>
+    <w:p>
+      <w:pPr>
+        <w:pStyle w:val="NormalWeb"/>
+        <w:spacing w:before="0" w:beforeAutospacing="0" w:after="120" w:afterAutospacing="0"/>
+        <w:rPr>
+          <w:sz w:val="28"/>
+          <w:szCs w:val="28"/>
+          <w:lang w:val="en-US"/>
+        </w:rPr>
+      </w:pPr>
+      <w:r>
+        <w:rPr>
+          <w:noProof/>
+          <w:sz w:val="28"/>
+          <w:szCs w:val="28"/>
         </w:rPr>
         <w:drawing>
           <wp:inline distT="0" distB="0" distL="0" distR="0" wp14:anchorId="689948ED" wp14:editId="119C8EF1">
@@ -1487,7 +1880,6 @@
           <w:szCs w:val="28"/>
           <w:lang w:val="pl-PL"/>
         </w:rPr>
-        <w:lastRenderedPageBreak/>
         <w:t>Other technologies I’ve worked with</w:t>
       </w:r>
       <w:r>
@@ -1538,14 +1930,33 @@
         <w:rPr>
           <w:sz w:val="28"/>
           <w:szCs w:val="28"/>
-          <w:lang w:val="en-US"/>
-        </w:rPr>
-      </w:pPr>
-      <w:r>
-        <w:rPr>
-          <w:sz w:val="28"/>
-          <w:szCs w:val="28"/>
-          <w:lang w:val="en-US"/>
+          <w:lang w:val="uk-UA"/>
+        </w:rPr>
+      </w:pPr>
+      <w:r>
+        <w:rPr>
+          <w:sz w:val="28"/>
+          <w:szCs w:val="28"/>
+          <w:lang w:val="uk-UA"/>
+        </w:rPr>
+        <w:t>Інші технології з якими працював</w:t>
+      </w:r>
+    </w:p>
+    <w:p>
+      <w:pPr>
+        <w:pStyle w:val="NormalWeb"/>
+        <w:spacing w:before="0" w:beforeAutospacing="0" w:after="120" w:afterAutospacing="0"/>
+        <w:rPr>
+          <w:sz w:val="28"/>
+          <w:szCs w:val="28"/>
+          <w:lang w:val="en-US"/>
+        </w:rPr>
+      </w:pPr>
+      <w:r>
+        <w:rPr>
+          <w:noProof/>
+          <w:sz w:val="28"/>
+          <w:szCs w:val="28"/>
         </w:rPr>
         <w:drawing>
           <wp:inline distT="0" distB="0" distL="0" distR="0" wp14:anchorId="15FD9CC9" wp14:editId="6159B428">
@@ -1629,25 +2040,44 @@
         <w:rPr>
           <w:sz w:val="28"/>
           <w:szCs w:val="28"/>
-          <w:lang w:val="en-US"/>
-        </w:rPr>
-      </w:pPr>
-    </w:p>
-    <w:p>
-      <w:pPr>
-        <w:pStyle w:val="NormalWeb"/>
-        <w:spacing w:before="0" w:beforeAutospacing="0" w:after="120" w:afterAutospacing="0"/>
-        <w:rPr>
-          <w:sz w:val="28"/>
-          <w:szCs w:val="28"/>
-          <w:lang w:val="en-US"/>
-        </w:rPr>
-      </w:pPr>
-      <w:r>
-        <w:rPr>
-          <w:sz w:val="28"/>
-          <w:szCs w:val="28"/>
-          <w:lang w:val="en-US"/>
+          <w:lang w:val="uk-UA"/>
+        </w:rPr>
+      </w:pPr>
+      <w:r>
+        <w:rPr>
+          <w:sz w:val="28"/>
+          <w:szCs w:val="28"/>
+          <w:lang w:val="uk-UA"/>
+        </w:rPr>
+        <w:t>Стек мов</w:t>
+      </w:r>
+    </w:p>
+    <w:p>
+      <w:pPr>
+        <w:pStyle w:val="NormalWeb"/>
+        <w:spacing w:before="0" w:beforeAutospacing="0" w:after="120" w:afterAutospacing="0"/>
+        <w:rPr>
+          <w:sz w:val="28"/>
+          <w:szCs w:val="28"/>
+          <w:lang w:val="en-US"/>
+        </w:rPr>
+      </w:pPr>
+    </w:p>
+    <w:p>
+      <w:pPr>
+        <w:pStyle w:val="NormalWeb"/>
+        <w:spacing w:before="0" w:beforeAutospacing="0" w:after="120" w:afterAutospacing="0"/>
+        <w:rPr>
+          <w:sz w:val="28"/>
+          <w:szCs w:val="28"/>
+          <w:lang w:val="en-US"/>
+        </w:rPr>
+      </w:pPr>
+      <w:r>
+        <w:rPr>
+          <w:noProof/>
+          <w:sz w:val="28"/>
+          <w:szCs w:val="28"/>
         </w:rPr>
         <w:drawing>
           <wp:inline distT="0" distB="0" distL="0" distR="0" wp14:anchorId="7AD8B0EB" wp14:editId="7EC89938">
@@ -1693,14 +2123,14 @@
         <w:rPr>
           <w:sz w:val="28"/>
           <w:szCs w:val="28"/>
-          <w:lang w:val="en-US"/>
-        </w:rPr>
-      </w:pPr>
-      <w:r>
-        <w:rPr>
-          <w:sz w:val="28"/>
-          <w:szCs w:val="28"/>
-          <w:lang w:val="en-US"/>
+          <w:lang w:val="pl-PL"/>
+        </w:rPr>
+      </w:pPr>
+      <w:r>
+        <w:rPr>
+          <w:sz w:val="28"/>
+          <w:szCs w:val="28"/>
+          <w:lang w:val="pl-PL"/>
         </w:rPr>
         <w:t>English</w:t>
       </w:r>
@@ -1712,14 +2142,14 @@
         <w:rPr>
           <w:sz w:val="28"/>
           <w:szCs w:val="28"/>
-          <w:lang w:val="en-US"/>
-        </w:rPr>
-      </w:pPr>
-      <w:r>
-        <w:rPr>
-          <w:sz w:val="28"/>
-          <w:szCs w:val="28"/>
-          <w:lang w:val="en-US"/>
+          <w:lang w:val="pl-PL"/>
+        </w:rPr>
+      </w:pPr>
+      <w:r>
+        <w:rPr>
+          <w:sz w:val="28"/>
+          <w:szCs w:val="28"/>
+          <w:lang w:val="pl-PL"/>
         </w:rPr>
         <w:t>Level: Intermediate</w:t>
       </w:r>
@@ -1740,34 +2170,53 @@
           <w:szCs w:val="28"/>
           <w:lang w:val="pl-PL"/>
         </w:rPr>
+        <w:lastRenderedPageBreak/>
         <w:t>Język angielski</w:t>
       </w:r>
     </w:p>
     <w:p>
       <w:pPr>
         <w:pStyle w:val="NormalWeb"/>
+        <w:rPr>
+          <w:sz w:val="28"/>
+          <w:szCs w:val="28"/>
+          <w:lang w:val="pl-PL"/>
+        </w:rPr>
+      </w:pPr>
+      <w:r>
+        <w:rPr>
+          <w:sz w:val="28"/>
+          <w:szCs w:val="28"/>
+          <w:lang w:val="pl-PL"/>
+        </w:rPr>
+        <w:t>Pozio</w:t>
+      </w:r>
+      <w:r>
+        <w:rPr>
+          <w:sz w:val="28"/>
+          <w:szCs w:val="28"/>
+          <w:lang w:val="pl-PL"/>
+        </w:rPr>
+        <w:t>m: średno zaawansowany</w:t>
+      </w:r>
+    </w:p>
+    <w:p>
+      <w:pPr>
+        <w:pStyle w:val="NormalWeb"/>
         <w:spacing w:after="120"/>
         <w:rPr>
           <w:sz w:val="28"/>
           <w:szCs w:val="28"/>
-          <w:lang w:val="pl-PL"/>
-        </w:rPr>
-      </w:pPr>
-      <w:r>
-        <w:rPr>
-          <w:sz w:val="28"/>
-          <w:szCs w:val="28"/>
-          <w:lang w:val="pl-PL"/>
-        </w:rPr>
-        <w:t>Pozio</w:t>
-      </w:r>
-      <w:r>
-        <w:rPr>
-          <w:sz w:val="28"/>
-          <w:szCs w:val="28"/>
-          <w:lang w:val="pl-PL"/>
-        </w:rPr>
-        <w:t>m: średno zaawansowany</w:t>
+          <w:lang w:val="uk-UA"/>
+        </w:rPr>
+      </w:pPr>
+      <w:r>
+        <w:rPr>
+          <w:sz w:val="28"/>
+          <w:szCs w:val="28"/>
+          <w:lang w:val="uk-UA"/>
+        </w:rPr>
+        <w:t>Англійська мова</w:t>
       </w:r>
     </w:p>
     <w:p>
@@ -1777,9 +2226,17 @@
         <w:rPr>
           <w:sz w:val="28"/>
           <w:szCs w:val="28"/>
-          <w:lang w:val="pl-PL"/>
-        </w:rPr>
-      </w:pPr>
+          <w:lang w:val="uk-UA"/>
+        </w:rPr>
+      </w:pPr>
+      <w:r>
+        <w:rPr>
+          <w:sz w:val="28"/>
+          <w:szCs w:val="28"/>
+          <w:lang w:val="uk-UA"/>
+        </w:rPr>
+        <w:t>Рівень: середній</w:t>
+      </w:r>
     </w:p>
     <w:p>
       <w:pPr>
@@ -1788,6 +2245,17 @@
         <w:rPr>
           <w:sz w:val="28"/>
           <w:szCs w:val="28"/>
+          <w:lang w:val="uk-UA"/>
+        </w:rPr>
+      </w:pPr>
+    </w:p>
+    <w:p>
+      <w:pPr>
+        <w:pStyle w:val="NormalWeb"/>
+        <w:spacing w:after="120"/>
+        <w:rPr>
+          <w:sz w:val="28"/>
+          <w:szCs w:val="28"/>
           <w:lang w:val="pl-PL"/>
         </w:rPr>
       </w:pPr>
@@ -1807,14 +2275,14 @@
         <w:rPr>
           <w:sz w:val="28"/>
           <w:szCs w:val="28"/>
-          <w:lang w:val="en-US"/>
-        </w:rPr>
-      </w:pPr>
-      <w:r>
-        <w:rPr>
-          <w:sz w:val="28"/>
-          <w:szCs w:val="28"/>
-          <w:lang w:val="en-US"/>
+          <w:lang w:val="pl-PL"/>
+        </w:rPr>
+      </w:pPr>
+      <w:r>
+        <w:rPr>
+          <w:sz w:val="28"/>
+          <w:szCs w:val="28"/>
+          <w:lang w:val="pl-PL"/>
         </w:rPr>
         <w:t>Level: B2</w:t>
       </w:r>
@@ -1826,7 +2294,7 @@
         <w:rPr>
           <w:sz w:val="28"/>
           <w:szCs w:val="28"/>
-          <w:lang w:val="en-US"/>
+          <w:lang w:val="pl-PL"/>
         </w:rPr>
       </w:pPr>
     </w:p>
@@ -1837,14 +2305,14 @@
         <w:rPr>
           <w:sz w:val="28"/>
           <w:szCs w:val="28"/>
-          <w:lang w:val="en-US"/>
-        </w:rPr>
-      </w:pPr>
-      <w:r>
-        <w:rPr>
-          <w:sz w:val="28"/>
-          <w:szCs w:val="28"/>
-          <w:lang w:val="en-US"/>
+          <w:lang w:val="pl-PL"/>
+        </w:rPr>
+      </w:pPr>
+      <w:r>
+        <w:rPr>
+          <w:sz w:val="28"/>
+          <w:szCs w:val="28"/>
+          <w:lang w:val="pl-PL"/>
         </w:rPr>
         <w:t>Język polski</w:t>
       </w:r>
@@ -1856,14 +2324,14 @@
         <w:rPr>
           <w:sz w:val="28"/>
           <w:szCs w:val="28"/>
-          <w:lang w:val="en-US"/>
-        </w:rPr>
-      </w:pPr>
-      <w:r>
-        <w:rPr>
-          <w:sz w:val="28"/>
-          <w:szCs w:val="28"/>
-          <w:lang w:val="en-US"/>
+          <w:lang w:val="pl-PL"/>
+        </w:rPr>
+      </w:pPr>
+      <w:r>
+        <w:rPr>
+          <w:sz w:val="28"/>
+          <w:szCs w:val="28"/>
+          <w:lang w:val="pl-PL"/>
         </w:rPr>
         <w:t>Poziom: B2</w:t>
       </w:r>
@@ -1875,7 +2343,7 @@
         <w:rPr>
           <w:sz w:val="28"/>
           <w:szCs w:val="28"/>
-          <w:lang w:val="en-US"/>
+          <w:lang w:val="pl-PL"/>
         </w:rPr>
       </w:pPr>
     </w:p>
@@ -1886,14 +2354,71 @@
         <w:rPr>
           <w:sz w:val="28"/>
           <w:szCs w:val="28"/>
-          <w:lang w:val="en-US"/>
-        </w:rPr>
-      </w:pPr>
-      <w:r>
-        <w:rPr>
-          <w:sz w:val="28"/>
-          <w:szCs w:val="28"/>
-          <w:lang w:val="en-US"/>
+          <w:lang w:val="uk-UA"/>
+        </w:rPr>
+      </w:pPr>
+      <w:r>
+        <w:rPr>
+          <w:sz w:val="28"/>
+          <w:szCs w:val="28"/>
+          <w:lang w:val="uk-UA"/>
+        </w:rPr>
+        <w:t>Польська мова</w:t>
+      </w:r>
+    </w:p>
+    <w:p>
+      <w:pPr>
+        <w:pStyle w:val="NormalWeb"/>
+        <w:spacing w:after="120"/>
+        <w:rPr>
+          <w:sz w:val="28"/>
+          <w:szCs w:val="28"/>
+          <w:lang w:val="en-US"/>
+        </w:rPr>
+      </w:pPr>
+      <w:r>
+        <w:rPr>
+          <w:sz w:val="28"/>
+          <w:szCs w:val="28"/>
+          <w:lang w:val="uk-UA"/>
+        </w:rPr>
+        <w:t xml:space="preserve">Рівень: </w:t>
+      </w:r>
+      <w:r>
+        <w:rPr>
+          <w:sz w:val="28"/>
+          <w:szCs w:val="28"/>
+          <w:lang w:val="en-US"/>
+        </w:rPr>
+        <w:t>B2</w:t>
+      </w:r>
+    </w:p>
+    <w:p>
+      <w:pPr>
+        <w:pStyle w:val="NormalWeb"/>
+        <w:spacing w:after="120"/>
+        <w:rPr>
+          <w:sz w:val="28"/>
+          <w:szCs w:val="28"/>
+          <w:lang w:val="pl-PL"/>
+        </w:rPr>
+      </w:pPr>
+    </w:p>
+    <w:p>
+      <w:pPr>
+        <w:pStyle w:val="NormalWeb"/>
+        <w:spacing w:after="120"/>
+        <w:rPr>
+          <w:sz w:val="28"/>
+          <w:szCs w:val="28"/>
+          <w:lang w:val="pl-PL"/>
+        </w:rPr>
+      </w:pPr>
+      <w:r>
+        <w:rPr>
+          <w:sz w:val="28"/>
+          <w:szCs w:val="28"/>
+          <w:lang w:val="pl-PL"/>
         </w:rPr>
         <w:t>Ukrainian</w:t>
       </w:r>
@@ -1905,14 +2430,14 @@
         <w:rPr>
           <w:sz w:val="28"/>
           <w:szCs w:val="28"/>
-          <w:lang w:val="en-US"/>
-        </w:rPr>
-      </w:pPr>
-      <w:r>
-        <w:rPr>
-          <w:sz w:val="28"/>
-          <w:szCs w:val="28"/>
-          <w:lang w:val="en-US"/>
+          <w:lang w:val="uk-UA"/>
+        </w:rPr>
+      </w:pPr>
+      <w:r>
+        <w:rPr>
+          <w:sz w:val="28"/>
+          <w:szCs w:val="28"/>
+          <w:lang w:val="pl-PL"/>
         </w:rPr>
         <w:t>Level: Native</w:t>
       </w:r>
@@ -1924,7 +2449,7 @@
         <w:rPr>
           <w:sz w:val="28"/>
           <w:szCs w:val="28"/>
-          <w:lang w:val="en-US"/>
+          <w:lang w:val="pl-PL"/>
         </w:rPr>
       </w:pPr>
     </w:p>
@@ -1963,15 +2488,7 @@
           <w:szCs w:val="28"/>
           <w:lang w:val="pl-PL"/>
         </w:rPr>
-        <w:t xml:space="preserve">Poziom: rdzenny </w:t>
-      </w:r>
-      <w:r>
-        <w:rPr>
-          <w:sz w:val="28"/>
-          <w:szCs w:val="28"/>
-          <w:lang w:val="pl-PL"/>
-        </w:rPr>
-        <w:t>mówca</w:t>
+        <w:t>Poziom: rdzenny mówca</w:t>
       </w:r>
     </w:p>
     <w:p>
@@ -1981,7 +2498,7 @@
         <w:rPr>
           <w:sz w:val="28"/>
           <w:szCs w:val="28"/>
-          <w:lang w:val="pl-PL"/>
+          <w:lang w:val="uk-UA"/>
         </w:rPr>
       </w:pPr>
     </w:p>
@@ -1992,14 +2509,70 @@
         <w:rPr>
           <w:sz w:val="28"/>
           <w:szCs w:val="28"/>
-          <w:lang w:val="en-US"/>
-        </w:rPr>
-      </w:pPr>
-      <w:r>
-        <w:rPr>
-          <w:sz w:val="28"/>
-          <w:szCs w:val="28"/>
-          <w:lang w:val="en-US"/>
+          <w:lang w:val="uk-UA"/>
+        </w:rPr>
+      </w:pPr>
+      <w:r>
+        <w:rPr>
+          <w:sz w:val="28"/>
+          <w:szCs w:val="28"/>
+          <w:lang w:val="uk-UA"/>
+        </w:rPr>
+        <w:t>Українська мова</w:t>
+      </w:r>
+    </w:p>
+    <w:p>
+      <w:pPr>
+        <w:pStyle w:val="NormalWeb"/>
+        <w:rPr>
+          <w:sz w:val="28"/>
+          <w:szCs w:val="28"/>
+          <w:lang w:val="uk-UA"/>
+        </w:rPr>
+      </w:pPr>
+      <w:r>
+        <w:rPr>
+          <w:sz w:val="28"/>
+          <w:szCs w:val="28"/>
+          <w:lang w:val="uk-UA"/>
+        </w:rPr>
+        <w:t xml:space="preserve">Рівень: </w:t>
+      </w:r>
+      <w:r>
+        <w:rPr>
+          <w:sz w:val="28"/>
+          <w:szCs w:val="28"/>
+          <w:lang w:val="uk-UA"/>
+        </w:rPr>
+        <w:t>рідномовець</w:t>
+      </w:r>
+    </w:p>
+    <w:p>
+      <w:pPr>
+        <w:pStyle w:val="NormalWeb"/>
+        <w:spacing w:after="120"/>
+        <w:rPr>
+          <w:sz w:val="28"/>
+          <w:szCs w:val="28"/>
+          <w:lang w:val="uk-UA"/>
+        </w:rPr>
+      </w:pPr>
+    </w:p>
+    <w:p>
+      <w:pPr>
+        <w:pStyle w:val="NormalWeb"/>
+        <w:spacing w:after="120"/>
+        <w:rPr>
+          <w:sz w:val="28"/>
+          <w:szCs w:val="28"/>
+          <w:lang w:val="pl-PL"/>
+        </w:rPr>
+      </w:pPr>
+      <w:r>
+        <w:rPr>
+          <w:sz w:val="28"/>
+          <w:szCs w:val="28"/>
+          <w:lang w:val="pl-PL"/>
         </w:rPr>
         <w:t>Russian</w:t>
       </w:r>
@@ -2011,14 +2584,14 @@
         <w:rPr>
           <w:sz w:val="28"/>
           <w:szCs w:val="28"/>
-          <w:lang w:val="en-US"/>
-        </w:rPr>
-      </w:pPr>
-      <w:r>
-        <w:rPr>
-          <w:sz w:val="28"/>
-          <w:szCs w:val="28"/>
-          <w:lang w:val="en-US"/>
+          <w:lang w:val="pl-PL"/>
+        </w:rPr>
+      </w:pPr>
+      <w:r>
+        <w:rPr>
+          <w:sz w:val="28"/>
+          <w:szCs w:val="28"/>
+          <w:lang w:val="pl-PL"/>
         </w:rPr>
         <w:lastRenderedPageBreak/>
         <w:t>Level: Native</w:t>
@@ -2031,7 +2604,7 @@
         <w:rPr>
           <w:sz w:val="28"/>
           <w:szCs w:val="28"/>
-          <w:lang w:val="en-US"/>
+          <w:lang w:val="pl-PL"/>
         </w:rPr>
       </w:pPr>
     </w:p>
@@ -2076,7 +2649,7 @@
         <w:rPr>
           <w:sz w:val="28"/>
           <w:szCs w:val="28"/>
-          <w:lang w:val="en-US"/>
+          <w:lang w:val="pl-PL"/>
         </w:rPr>
         <w:t>rdzenny mówca</w:t>
       </w:r>
@@ -2097,15 +2670,63 @@
         <w:pStyle w:val="NormalWeb"/>
         <w:spacing w:before="0" w:beforeAutospacing="0" w:after="120" w:afterAutospacing="0"/>
         <w:rPr>
+          <w:sz w:val="28"/>
+          <w:szCs w:val="28"/>
+          <w:lang w:val="uk-UA"/>
+        </w:rPr>
+      </w:pPr>
+      <w:r>
+        <w:rPr>
+          <w:sz w:val="28"/>
+          <w:szCs w:val="28"/>
+          <w:lang w:val="uk-UA"/>
+        </w:rPr>
+        <w:t>Російська мова</w:t>
+      </w:r>
+    </w:p>
+    <w:p>
+      <w:pPr>
+        <w:pStyle w:val="NormalWeb"/>
+        <w:rPr>
+          <w:sz w:val="28"/>
+          <w:szCs w:val="28"/>
+          <w:lang w:val="pl-PL"/>
+        </w:rPr>
+      </w:pPr>
+      <w:r>
+        <w:rPr>
+          <w:sz w:val="28"/>
+          <w:szCs w:val="28"/>
+          <w:lang w:val="uk-UA"/>
+        </w:rPr>
+        <w:t>Рівень: рідномовець</w:t>
+      </w:r>
+    </w:p>
+    <w:p>
+      <w:pPr>
+        <w:pStyle w:val="NormalWeb"/>
+        <w:spacing w:before="0" w:beforeAutospacing="0" w:after="120" w:afterAutospacing="0"/>
+        <w:rPr>
+          <w:sz w:val="28"/>
+          <w:szCs w:val="28"/>
+          <w:lang w:val="pl-PL"/>
+        </w:rPr>
+      </w:pPr>
+    </w:p>
+    <w:p>
+      <w:pPr>
+        <w:pStyle w:val="NormalWeb"/>
+        <w:spacing w:before="0" w:beforeAutospacing="0" w:after="120" w:afterAutospacing="0"/>
+        <w:rPr>
           <w:noProof/>
           <w:lang w:val="en-US"/>
         </w:rPr>
       </w:pPr>
       <w:r>
         <w:rPr>
-          <w:sz w:val="28"/>
-          <w:szCs w:val="28"/>
-          <w:lang w:val="en-US"/>
+          <w:noProof/>
+          <w:sz w:val="28"/>
+          <w:szCs w:val="28"/>
         </w:rPr>
         <w:drawing>
           <wp:inline distT="0" distB="0" distL="0" distR="0" wp14:anchorId="3FE67731" wp14:editId="3672D653">
@@ -2318,12 +2939,12 @@
       <w:pPr>
         <w:pStyle w:val="NormalWeb"/>
         <w:rPr>
-          <w:lang w:val="en-US"/>
-        </w:rPr>
-      </w:pPr>
-      <w:r>
-        <w:rPr>
-          <w:lang w:val="en-US"/>
+          <w:lang w:val="pl-PL"/>
+        </w:rPr>
+      </w:pPr>
+      <w:r>
+        <w:rPr>
+          <w:lang w:val="pl-PL"/>
         </w:rPr>
         <w:t>Moja historia</w:t>
       </w:r>
@@ -2417,6 +3038,7 @@
         <w:rPr>
           <w:lang w:val="pl-PL"/>
         </w:rPr>
+        <w:lastRenderedPageBreak/>
         <w:t>Mimo, że nie mam jeszcze żadnego doświadczenia zawodowego, spędziłem mnóstwo czasu pracując nad przeróżnymi projektami w ramach praktyki. Samodzielnie podejmowałem się różnych typów projektów, radząc sobie z różnymi technologiami i poziomami trudności.</w:t>
       </w:r>
     </w:p>
@@ -2455,6 +3077,109 @@
     <w:p>
       <w:pPr>
         <w:pStyle w:val="NormalWeb"/>
+      </w:pPr>
+    </w:p>
+    <w:p>
+      <w:pPr>
+        <w:pStyle w:val="NormalWeb"/>
+        <w:spacing w:before="0" w:beforeAutospacing="0" w:after="120" w:afterAutospacing="0"/>
+      </w:pPr>
+      <w:r>
+        <w:t>Моя історія</w:t>
+      </w:r>
+    </w:p>
+    <w:p>
+      <w:pPr>
+        <w:pStyle w:val="NormalWeb"/>
+        <w:spacing w:before="0" w:beforeAutospacing="0" w:after="120" w:afterAutospacing="0"/>
+        <w:rPr>
+          <w:lang w:val="uk-UA"/>
+        </w:rPr>
+      </w:pPr>
+      <w:r>
+        <w:t>Я навчаюсь на 4 курсі на спеціальності «Інже</w:t>
+      </w:r>
+      <w:r>
+        <w:t>нерія програмного забезпечення» в «Черн</w:t>
+      </w:r>
+      <w:r>
+        <w:rPr>
+          <w:lang w:val="uk-UA"/>
+        </w:rPr>
+        <w:t>ігівській політехніці».</w:t>
+      </w:r>
+    </w:p>
+    <w:p>
+      <w:pPr>
+        <w:pStyle w:val="NormalWeb"/>
+        <w:spacing w:before="0" w:beforeAutospacing="0" w:after="120" w:afterAutospacing="0"/>
+      </w:pPr>
+      <w:r>
+        <w:t>Мені завжди по</w:t>
+      </w:r>
+      <w:r>
+        <w:t>добалося програмування, і коли</w:t>
+      </w:r>
+      <w:r>
+        <w:t xml:space="preserve"> ст</w:t>
+      </w:r>
+      <w:r>
+        <w:t xml:space="preserve">ворив свій перший веб-додаток, </w:t>
+      </w:r>
+      <w:r>
+        <w:t xml:space="preserve"> зрозумів, що це та сфера, якою я </w:t>
+      </w:r>
+      <w:r>
+        <w:rPr>
+          <w:lang w:val="uk-UA"/>
+        </w:rPr>
+        <w:t>хотів би</w:t>
+      </w:r>
+      <w:r>
+        <w:t xml:space="preserve"> займатися професійно.</w:t>
+      </w:r>
+    </w:p>
+    <w:p>
+      <w:pPr>
+        <w:pStyle w:val="NormalWeb"/>
+        <w:spacing w:before="0" w:beforeAutospacing="0" w:after="120" w:afterAutospacing="0"/>
+      </w:pPr>
+    </w:p>
+    <w:p>
+      <w:pPr>
+        <w:pStyle w:val="NormalWeb"/>
+        <w:spacing w:before="0" w:beforeAutospacing="0" w:after="120" w:afterAutospacing="0"/>
+      </w:pPr>
+      <w:r>
+        <w:t>Незважаючи на те, що я ще не мав досвіду роботи, я витратив багато часу на роботу над різними проектами для практики</w:t>
+      </w:r>
+      <w:r>
+        <w:rPr>
+          <w:lang w:val="uk-UA"/>
+        </w:rPr>
+        <w:t>. Сам</w:t>
+      </w:r>
+      <w:r>
+        <w:t xml:space="preserve"> брався за різні типи проектів, маючи справу з різними технологіями та рівнями складності.</w:t>
+      </w:r>
+    </w:p>
+    <w:p>
+      <w:pPr>
+        <w:pStyle w:val="NormalWeb"/>
+        <w:spacing w:before="0" w:beforeAutospacing="0" w:after="120" w:afterAutospacing="0"/>
+      </w:pPr>
+      <w:r>
+        <w:t>Ці проекти дали мені практичний досвід і дозволили дослідити багато аспектів веб-розробки. Незалежно від того, чи це малий проект, чи великий, я стикався з різними викликами, які допомогли мені вдосконалити свої навички.</w:t>
+      </w:r>
+    </w:p>
+    <w:p>
+      <w:pPr>
+        <w:pStyle w:val="NormalWeb"/>
+      </w:pPr>
+    </w:p>
+    <w:p>
+      <w:pPr>
+        <w:pStyle w:val="NormalWeb"/>
         <w:spacing w:before="0" w:beforeAutospacing="0" w:after="120" w:afterAutospacing="0"/>
         <w:rPr>
           <w:noProof/>
@@ -2463,11 +3188,10 @@
       </w:pPr>
       <w:r>
         <w:rPr>
-          <w:sz w:val="28"/>
-          <w:szCs w:val="28"/>
-          <w:lang w:val="en-US"/>
-        </w:rPr>
-        <w:lastRenderedPageBreak/>
+          <w:noProof/>
+          <w:sz w:val="28"/>
+          <w:szCs w:val="28"/>
+        </w:rPr>
         <w:drawing>
           <wp:inline distT="0" distB="0" distL="0" distR="0" wp14:anchorId="4A16597F" wp14:editId="17350C11">
             <wp:extent cx="2248214" cy="714475"/>
@@ -2536,24 +3260,48 @@
           <w:noProof/>
           <w:lang w:val="en-US"/>
         </w:rPr>
-        <w:t>Ostatnie repozytoria</w:t>
-      </w:r>
-    </w:p>
-    <w:p>
-      <w:pPr>
-        <w:pStyle w:val="NormalWeb"/>
-        <w:spacing w:before="0" w:beforeAutospacing="0" w:after="120" w:afterAutospacing="0"/>
-        <w:rPr>
-          <w:sz w:val="28"/>
-          <w:szCs w:val="28"/>
-          <w:lang w:val="en-US"/>
-        </w:rPr>
-      </w:pPr>
-      <w:r>
-        <w:rPr>
-          <w:sz w:val="28"/>
-          <w:szCs w:val="28"/>
-          <w:lang w:val="en-US"/>
+        <w:t>Najnowsze</w:t>
+      </w:r>
+      <w:r>
+        <w:rPr>
+          <w:noProof/>
+          <w:lang w:val="en-US"/>
+        </w:rPr>
+        <w:t xml:space="preserve"> repozytoria</w:t>
+      </w:r>
+    </w:p>
+    <w:p>
+      <w:pPr>
+        <w:pStyle w:val="NormalWeb"/>
+        <w:spacing w:before="0" w:beforeAutospacing="0" w:after="120" w:afterAutospacing="0"/>
+        <w:rPr>
+          <w:noProof/>
+          <w:lang w:val="uk-UA"/>
+        </w:rPr>
+      </w:pPr>
+      <w:r>
+        <w:rPr>
+          <w:noProof/>
+          <w:lang w:val="uk-UA"/>
+        </w:rPr>
+        <w:t>Останні репозиторії</w:t>
+      </w:r>
+    </w:p>
+    <w:p>
+      <w:pPr>
+        <w:pStyle w:val="NormalWeb"/>
+        <w:spacing w:before="0" w:beforeAutospacing="0" w:after="120" w:afterAutospacing="0"/>
+        <w:rPr>
+          <w:sz w:val="28"/>
+          <w:szCs w:val="28"/>
+          <w:lang w:val="en-US"/>
+        </w:rPr>
+      </w:pPr>
+      <w:r>
+        <w:rPr>
+          <w:noProof/>
+          <w:sz w:val="28"/>
+          <w:szCs w:val="28"/>
         </w:rPr>
         <w:drawing>
           <wp:inline distT="0" distB="0" distL="0" distR="0" wp14:anchorId="18599AD6" wp14:editId="6FE91BBC">
@@ -2627,24 +3375,51 @@
           <w:szCs w:val="28"/>
           <w:lang w:val="en-US"/>
         </w:rPr>
-        <w:t>Ostatnie projekty</w:t>
-      </w:r>
-    </w:p>
-    <w:p>
-      <w:pPr>
-        <w:pStyle w:val="NormalWeb"/>
-        <w:spacing w:before="0" w:beforeAutospacing="0" w:after="120" w:afterAutospacing="0"/>
-        <w:rPr>
-          <w:sz w:val="28"/>
-          <w:szCs w:val="28"/>
-          <w:lang w:val="en-US"/>
-        </w:rPr>
-      </w:pPr>
-      <w:r>
-        <w:rPr>
-          <w:sz w:val="28"/>
-          <w:szCs w:val="28"/>
-          <w:lang w:val="en-US"/>
+        <w:t>Najnowsze</w:t>
+      </w:r>
+      <w:r>
+        <w:rPr>
+          <w:sz w:val="28"/>
+          <w:szCs w:val="28"/>
+          <w:lang w:val="en-US"/>
+        </w:rPr>
+        <w:t xml:space="preserve"> projekty</w:t>
+      </w:r>
+    </w:p>
+    <w:p>
+      <w:pPr>
+        <w:pStyle w:val="NormalWeb"/>
+        <w:spacing w:before="0" w:beforeAutospacing="0" w:after="120" w:afterAutospacing="0"/>
+        <w:rPr>
+          <w:sz w:val="28"/>
+          <w:szCs w:val="28"/>
+          <w:lang w:val="uk-UA"/>
+        </w:rPr>
+      </w:pPr>
+      <w:r>
+        <w:rPr>
+          <w:sz w:val="28"/>
+          <w:szCs w:val="28"/>
+          <w:lang w:val="uk-UA"/>
+        </w:rPr>
+        <w:t>Останні проєкти</w:t>
+      </w:r>
+    </w:p>
+    <w:p>
+      <w:pPr>
+        <w:pStyle w:val="NormalWeb"/>
+        <w:spacing w:before="0" w:beforeAutospacing="0" w:after="120" w:afterAutospacing="0"/>
+        <w:rPr>
+          <w:sz w:val="28"/>
+          <w:szCs w:val="28"/>
+          <w:lang w:val="en-US"/>
+        </w:rPr>
+      </w:pPr>
+      <w:r>
+        <w:rPr>
+          <w:noProof/>
+          <w:sz w:val="28"/>
+          <w:szCs w:val="28"/>
         </w:rPr>
         <w:drawing>
           <wp:inline distT="0" distB="0" distL="0" distR="0" wp14:anchorId="6322AA87" wp14:editId="26B2E1EF">
@@ -2718,6 +3493,7 @@
           <w:szCs w:val="28"/>
           <w:lang w:val="en-US"/>
         </w:rPr>
+        <w:lastRenderedPageBreak/>
         <w:t>Wszystkie projekty</w:t>
       </w:r>
     </w:p>
@@ -2728,14 +3504,33 @@
         <w:rPr>
           <w:sz w:val="28"/>
           <w:szCs w:val="28"/>
-          <w:lang w:val="en-US"/>
-        </w:rPr>
-      </w:pPr>
-      <w:r>
-        <w:rPr>
-          <w:sz w:val="28"/>
-          <w:szCs w:val="28"/>
-          <w:lang w:val="en-US"/>
+          <w:lang w:val="uk-UA"/>
+        </w:rPr>
+      </w:pPr>
+      <w:r>
+        <w:rPr>
+          <w:sz w:val="28"/>
+          <w:szCs w:val="28"/>
+          <w:lang w:val="uk-UA"/>
+        </w:rPr>
+        <w:t>Всі проєкти</w:t>
+      </w:r>
+    </w:p>
+    <w:p>
+      <w:pPr>
+        <w:pStyle w:val="NormalWeb"/>
+        <w:spacing w:before="0" w:beforeAutospacing="0" w:after="120" w:afterAutospacing="0"/>
+        <w:rPr>
+          <w:sz w:val="28"/>
+          <w:szCs w:val="28"/>
+          <w:lang w:val="en-US"/>
+        </w:rPr>
+      </w:pPr>
+      <w:r>
+        <w:rPr>
+          <w:noProof/>
+          <w:sz w:val="28"/>
+          <w:szCs w:val="28"/>
         </w:rPr>
         <w:drawing>
           <wp:inline distT="0" distB="0" distL="0" distR="0" wp14:anchorId="63DB7583" wp14:editId="15EAE619">
@@ -2826,7 +3621,34 @@
         <w:rPr>
           <w:sz w:val="28"/>
           <w:szCs w:val="28"/>
-          <w:lang w:val="en-US"/>
+          <w:lang w:val="uk-UA"/>
+        </w:rPr>
+        <w:t xml:space="preserve">На </w:t>
+      </w:r>
+      <w:r>
+        <w:rPr>
+          <w:sz w:val="28"/>
+          <w:szCs w:val="28"/>
+          <w:lang w:val="en-US"/>
+        </w:rPr>
+        <w:t>GitHub</w:t>
+      </w:r>
+    </w:p>
+    <w:p>
+      <w:pPr>
+        <w:pStyle w:val="NormalWeb"/>
+        <w:spacing w:before="0" w:beforeAutospacing="0" w:after="120" w:afterAutospacing="0"/>
+        <w:rPr>
+          <w:sz w:val="28"/>
+          <w:szCs w:val="28"/>
+          <w:lang w:val="en-US"/>
+        </w:rPr>
+      </w:pPr>
+      <w:r>
+        <w:rPr>
+          <w:noProof/>
+          <w:sz w:val="28"/>
+          <w:szCs w:val="28"/>
         </w:rPr>
         <w:drawing>
           <wp:inline distT="0" distB="0" distL="0" distR="0" wp14:anchorId="30BCC076" wp14:editId="33E779F9">
@@ -2929,14 +3751,14 @@
         <w:rPr>
           <w:sz w:val="28"/>
           <w:szCs w:val="28"/>
-          <w:lang w:val="en-US"/>
-        </w:rPr>
-      </w:pPr>
-      <w:r>
-        <w:rPr>
-          <w:sz w:val="28"/>
-          <w:szCs w:val="28"/>
-          <w:lang w:val="en-US"/>
+          <w:lang w:val="pl-PL"/>
+        </w:rPr>
+      </w:pPr>
+      <w:r>
+        <w:rPr>
+          <w:sz w:val="28"/>
+          <w:szCs w:val="28"/>
+          <w:lang w:val="pl-PL"/>
         </w:rPr>
         <w:t>Write to me</w:t>
       </w:r>
@@ -2951,14 +3773,24 @@
           <w:lang w:val="pl-PL"/>
         </w:rPr>
       </w:pPr>
-      <w:r>
-        <w:rPr>
-          <w:sz w:val="28"/>
-          <w:szCs w:val="28"/>
-          <w:lang w:val="pl-PL"/>
-        </w:rPr>
-        <w:lastRenderedPageBreak/>
-        <w:t>Chcesz</w:t>
+    </w:p>
+    <w:p>
+      <w:pPr>
+        <w:pStyle w:val="NormalWeb"/>
+        <w:spacing w:before="0" w:beforeAutospacing="0" w:after="120" w:afterAutospacing="0"/>
+        <w:rPr>
+          <w:sz w:val="28"/>
+          <w:szCs w:val="28"/>
+          <w:lang w:val="pl-PL"/>
+        </w:rPr>
+      </w:pPr>
+      <w:r>
+        <w:rPr>
+          <w:sz w:val="28"/>
+          <w:szCs w:val="28"/>
+          <w:lang w:val="pl-PL"/>
+        </w:rPr>
+        <w:t>Chce Państwo</w:t>
       </w:r>
       <w:r>
         <w:rPr>
@@ -2974,15 +3806,7 @@
           <w:szCs w:val="28"/>
           <w:lang w:val="pl-PL"/>
         </w:rPr>
-        <w:t>się ze mną</w:t>
-      </w:r>
-      <w:r>
-        <w:rPr>
-          <w:sz w:val="28"/>
-          <w:szCs w:val="28"/>
-          <w:lang w:val="pl-PL"/>
-        </w:rPr>
-        <w:t xml:space="preserve"> skomunikować</w:t>
+        <w:t>się ze mną skomunikować</w:t>
       </w:r>
       <w:r>
         <w:rPr>
@@ -3009,34 +3833,74 @@
           <w:szCs w:val="28"/>
           <w:lang w:val="pl-PL"/>
         </w:rPr>
-        <w:t>Znajdziesz mnie na następnych platformach:</w:t>
-      </w:r>
-    </w:p>
-    <w:p>
-      <w:pPr>
-        <w:pStyle w:val="NormalWeb"/>
-        <w:spacing w:before="0" w:beforeAutospacing="0" w:after="120" w:afterAutospacing="0"/>
-        <w:rPr>
-          <w:sz w:val="28"/>
-          <w:szCs w:val="28"/>
-          <w:lang w:val="pl-PL"/>
-        </w:rPr>
-      </w:pPr>
-      <w:r>
-        <w:rPr>
-          <w:sz w:val="28"/>
-          <w:szCs w:val="28"/>
-          <w:lang w:val="pl-PL"/>
-        </w:rPr>
-        <w:t xml:space="preserve">Także możesz </w:t>
-      </w:r>
-      <w:r>
-        <w:rPr>
-          <w:sz w:val="28"/>
-          <w:szCs w:val="28"/>
-          <w:lang w:val="pl-PL"/>
-        </w:rPr>
-        <w:t>wysłac mi emaila</w:t>
+        <w:t>Znajdzie</w:t>
+      </w:r>
+      <w:r>
+        <w:rPr>
+          <w:sz w:val="28"/>
+          <w:szCs w:val="28"/>
+          <w:lang w:val="pl-PL"/>
+        </w:rPr>
+        <w:t xml:space="preserve"> mnie</w:t>
+      </w:r>
+      <w:r>
+        <w:rPr>
+          <w:sz w:val="28"/>
+          <w:szCs w:val="28"/>
+          <w:lang w:val="pl-PL"/>
+        </w:rPr>
+        <w:t xml:space="preserve"> Państwo</w:t>
+      </w:r>
+      <w:r>
+        <w:rPr>
+          <w:sz w:val="28"/>
+          <w:szCs w:val="28"/>
+          <w:lang w:val="pl-PL"/>
+        </w:rPr>
+        <w:t xml:space="preserve"> na następnych platformach:</w:t>
+      </w:r>
+    </w:p>
+    <w:p>
+      <w:pPr>
+        <w:pStyle w:val="NormalWeb"/>
+        <w:spacing w:before="0" w:beforeAutospacing="0" w:after="120" w:afterAutospacing="0"/>
+        <w:rPr>
+          <w:sz w:val="28"/>
+          <w:szCs w:val="28"/>
+          <w:lang w:val="pl-PL"/>
+        </w:rPr>
+      </w:pPr>
+      <w:r>
+        <w:rPr>
+          <w:sz w:val="28"/>
+          <w:szCs w:val="28"/>
+          <w:lang w:val="pl-PL"/>
+        </w:rPr>
+        <w:t>Także może</w:t>
+      </w:r>
+      <w:r>
+        <w:rPr>
+          <w:sz w:val="28"/>
+          <w:szCs w:val="28"/>
+          <w:lang w:val="pl-PL"/>
+        </w:rPr>
+        <w:t xml:space="preserve"> </w:t>
+      </w:r>
+      <w:r>
+        <w:rPr>
+          <w:sz w:val="28"/>
+          <w:szCs w:val="28"/>
+          <w:lang w:val="pl-PL"/>
+        </w:rPr>
+        <w:t xml:space="preserve">mi </w:t>
+      </w:r>
+      <w:r>
+        <w:rPr>
+          <w:sz w:val="28"/>
+          <w:szCs w:val="28"/>
+          <w:lang w:val="pl-PL"/>
+        </w:rPr>
+        <w:t>Państwo wysłać maila</w:t>
       </w:r>
       <w:r>
         <w:rPr>
@@ -3063,24 +3927,32 @@
           <w:szCs w:val="28"/>
           <w:lang w:val="pl-PL"/>
         </w:rPr>
-        <w:t>Napisz do mnie</w:t>
-      </w:r>
-    </w:p>
-    <w:p>
-      <w:pPr>
-        <w:pStyle w:val="NormalWeb"/>
-        <w:spacing w:before="0" w:beforeAutospacing="0" w:after="120" w:afterAutospacing="0"/>
-        <w:rPr>
-          <w:sz w:val="28"/>
-          <w:szCs w:val="28"/>
-          <w:lang w:val="en-US"/>
-        </w:rPr>
-      </w:pPr>
-      <w:r>
-        <w:rPr>
-          <w:sz w:val="28"/>
-          <w:szCs w:val="28"/>
-          <w:lang w:val="en-US"/>
+        <w:t>Napisz</w:t>
+      </w:r>
+      <w:r>
+        <w:rPr>
+          <w:sz w:val="28"/>
+          <w:szCs w:val="28"/>
+          <w:lang w:val="pl-PL"/>
+        </w:rPr>
+        <w:t xml:space="preserve"> do mnie</w:t>
+      </w:r>
+    </w:p>
+    <w:p>
+      <w:pPr>
+        <w:pStyle w:val="NormalWeb"/>
+        <w:spacing w:before="0" w:beforeAutospacing="0" w:after="120" w:afterAutospacing="0"/>
+        <w:rPr>
+          <w:sz w:val="28"/>
+          <w:szCs w:val="28"/>
+          <w:lang w:val="en-US"/>
+        </w:rPr>
+      </w:pPr>
+      <w:r>
+        <w:rPr>
+          <w:noProof/>
+          <w:sz w:val="28"/>
+          <w:szCs w:val="28"/>
         </w:rPr>
         <w:drawing>
           <wp:inline distT="0" distB="0" distL="0" distR="0" wp14:anchorId="687A01A0" wp14:editId="4A8E6CD4">
@@ -3155,16 +4027,7 @@
           <w:szCs w:val="28"/>
           <w:lang w:val="en-US"/>
         </w:rPr>
-        <w:t>While I'm just starting my career, I've got a strong grasp of Angular,</w:t>
-      </w:r>
-      <w:r>
-        <w:rPr>
-          <w:rFonts w:ascii="Times New Roman" w:hAnsi="Times New Roman" w:cs="Times New Roman"/>
-          <w:sz w:val="28"/>
-          <w:szCs w:val="28"/>
-          <w:lang w:val="en-US"/>
-        </w:rPr>
-        <w:t xml:space="preserve"> JavaScript, TypeScript and other </w:t>
+        <w:t xml:space="preserve">While I'm just starting my career, I've got a strong grasp of Angular, JavaScript, TypeScript and other </w:t>
       </w:r>
       <w:r>
         <w:rPr>
@@ -3182,34 +4045,26 @@
           <w:szCs w:val="28"/>
           <w:lang w:val="en-US"/>
         </w:rPr>
-        <w:t xml:space="preserve"> tools</w:t>
-      </w:r>
-      <w:r>
-        <w:rPr>
-          <w:rFonts w:ascii="Times New Roman" w:hAnsi="Times New Roman" w:cs="Times New Roman"/>
-          <w:sz w:val="28"/>
-          <w:szCs w:val="28"/>
-          <w:lang w:val="en-US"/>
-        </w:rPr>
-        <w:t xml:space="preserve">. </w:t>
-      </w:r>
-      <w:r>
-        <w:rPr>
-          <w:rFonts w:ascii="Times New Roman" w:hAnsi="Times New Roman" w:cs="Times New Roman"/>
-          <w:sz w:val="28"/>
-          <w:szCs w:val="28"/>
-          <w:lang w:val="en-US"/>
-        </w:rPr>
-        <w:t xml:space="preserve">My commitment to learning and growing as a professional is </w:t>
-      </w:r>
-      <w:r>
-        <w:rPr>
-          <w:rFonts w:ascii="Times New Roman" w:hAnsi="Times New Roman" w:cs="Times New Roman"/>
-          <w:sz w:val="28"/>
-          <w:szCs w:val="28"/>
-          <w:lang w:val="en-US"/>
-        </w:rPr>
-        <w:t>unwavering</w:t>
+        <w:t xml:space="preserve"> tools. </w:t>
+      </w:r>
+      <w:r>
+        <w:rPr>
+          <w:rFonts w:ascii="Times New Roman" w:hAnsi="Times New Roman" w:cs="Times New Roman"/>
+          <w:sz w:val="28"/>
+          <w:szCs w:val="28"/>
+          <w:lang w:val="en-US"/>
+        </w:rPr>
+        <w:t xml:space="preserve">My commitment to learning and growing as a </w:t>
+      </w:r>
+      <w:r>
+        <w:rPr>
+          <w:rFonts w:ascii="Times New Roman" w:hAnsi="Times New Roman" w:cs="Times New Roman"/>
+          <w:sz w:val="28"/>
+          <w:szCs w:val="28"/>
+          <w:lang w:val="en-US"/>
+        </w:rPr>
+        <w:lastRenderedPageBreak/>
+        <w:t>professional is unwavering</w:t>
       </w:r>
       <w:r>
         <w:rPr>
@@ -3282,7 +4137,7 @@
           <w:rFonts w:ascii="Times New Roman" w:hAnsi="Times New Roman" w:cs="Times New Roman"/>
           <w:sz w:val="28"/>
           <w:szCs w:val="28"/>
-          <w:lang w:val="pl-PL"/>
+          <w:lang w:val="en-US"/>
         </w:rPr>
       </w:pPr>
     </w:p>
@@ -3421,8 +4276,138 @@
           <w:lang w:val="pl-PL"/>
         </w:rPr>
       </w:pPr>
-      <w:bookmarkStart w:id="0" w:name="_GoBack"/>
-      <w:bookmarkEnd w:id="0"/>
+    </w:p>
+    <w:p>
+      <w:pPr>
+        <w:spacing w:after="120"/>
+        <w:rPr>
+          <w:rFonts w:ascii="Times New Roman" w:hAnsi="Times New Roman" w:cs="Times New Roman"/>
+          <w:sz w:val="28"/>
+          <w:szCs w:val="28"/>
+        </w:rPr>
+      </w:pPr>
+      <w:r>
+        <w:rPr>
+          <w:rFonts w:ascii="Times New Roman" w:hAnsi="Times New Roman" w:cs="Times New Roman"/>
+          <w:sz w:val="28"/>
+          <w:szCs w:val="28"/>
+        </w:rPr>
+        <w:t>Я радий привнести свою пристрасть до веб-розробки у ваші проекти.</w:t>
+      </w:r>
+    </w:p>
+    <w:p>
+      <w:pPr>
+        <w:spacing w:after="120"/>
+        <w:rPr>
+          <w:rFonts w:ascii="Times New Roman" w:hAnsi="Times New Roman" w:cs="Times New Roman"/>
+          <w:sz w:val="28"/>
+          <w:szCs w:val="28"/>
+        </w:rPr>
+      </w:pPr>
+      <w:r>
+        <w:rPr>
+          <w:rFonts w:ascii="Times New Roman" w:hAnsi="Times New Roman" w:cs="Times New Roman"/>
+          <w:sz w:val="28"/>
+          <w:szCs w:val="28"/>
+        </w:rPr>
+        <w:t xml:space="preserve">Хоча я тільки починаю свою кар’єру, я добре володію </w:t>
+      </w:r>
+      <w:r>
+        <w:rPr>
+          <w:rFonts w:ascii="Times New Roman" w:hAnsi="Times New Roman" w:cs="Times New Roman"/>
+          <w:sz w:val="28"/>
+          <w:szCs w:val="28"/>
+          <w:lang w:val="pl-PL"/>
+        </w:rPr>
+        <w:t>Angular</w:t>
+      </w:r>
+      <w:r>
+        <w:rPr>
+          <w:rFonts w:ascii="Times New Roman" w:hAnsi="Times New Roman" w:cs="Times New Roman"/>
+          <w:sz w:val="28"/>
+          <w:szCs w:val="28"/>
+        </w:rPr>
+        <w:t xml:space="preserve">, </w:t>
+      </w:r>
+      <w:r>
+        <w:rPr>
+          <w:rFonts w:ascii="Times New Roman" w:hAnsi="Times New Roman" w:cs="Times New Roman"/>
+          <w:sz w:val="28"/>
+          <w:szCs w:val="28"/>
+          <w:lang w:val="pl-PL"/>
+        </w:rPr>
+        <w:t>JavaScript</w:t>
+      </w:r>
+      <w:r>
+        <w:rPr>
+          <w:rFonts w:ascii="Times New Roman" w:hAnsi="Times New Roman" w:cs="Times New Roman"/>
+          <w:sz w:val="28"/>
+          <w:szCs w:val="28"/>
+        </w:rPr>
+        <w:t xml:space="preserve">, </w:t>
+      </w:r>
+      <w:r>
+        <w:rPr>
+          <w:rFonts w:ascii="Times New Roman" w:hAnsi="Times New Roman" w:cs="Times New Roman"/>
+          <w:sz w:val="28"/>
+          <w:szCs w:val="28"/>
+          <w:lang w:val="pl-PL"/>
+        </w:rPr>
+        <w:t>TypeScript</w:t>
+      </w:r>
+      <w:r>
+        <w:rPr>
+          <w:rFonts w:ascii="Times New Roman" w:hAnsi="Times New Roman" w:cs="Times New Roman"/>
+          <w:sz w:val="28"/>
+          <w:szCs w:val="28"/>
+        </w:rPr>
+        <w:t xml:space="preserve"> та іншими корисними інструментами. Моя прихильність до навчання та зростання як професіонала </w:t>
+      </w:r>
+      <w:r>
+        <w:rPr>
+          <w:rFonts w:ascii="Times New Roman" w:hAnsi="Times New Roman" w:cs="Times New Roman"/>
+          <w:sz w:val="28"/>
+          <w:szCs w:val="28"/>
+          <w:lang w:val="uk-UA"/>
+        </w:rPr>
+        <w:t xml:space="preserve">є </w:t>
+      </w:r>
+      <w:r>
+        <w:rPr>
+          <w:rFonts w:ascii="Times New Roman" w:hAnsi="Times New Roman" w:cs="Times New Roman"/>
+          <w:sz w:val="28"/>
+          <w:szCs w:val="28"/>
+        </w:rPr>
+        <w:t>непохитна, і я також захоплений створенням динамічних, адаптивних і зручних веб-додатків.</w:t>
+      </w:r>
+    </w:p>
+    <w:p>
+      <w:pPr>
+        <w:spacing w:after="120"/>
+        <w:rPr>
+          <w:rFonts w:ascii="Times New Roman" w:hAnsi="Times New Roman" w:cs="Times New Roman"/>
+          <w:sz w:val="28"/>
+          <w:szCs w:val="28"/>
+        </w:rPr>
+      </w:pPr>
+      <w:r>
+        <w:rPr>
+          <w:rFonts w:ascii="Times New Roman" w:hAnsi="Times New Roman" w:cs="Times New Roman"/>
+          <w:sz w:val="28"/>
+          <w:szCs w:val="28"/>
+        </w:rPr>
+        <w:t>Що ви думаєте про те, щоб об’єднатися та створити щось чудове разом?</w:t>
+      </w:r>
+    </w:p>
+    <w:p>
+      <w:pPr>
+        <w:spacing w:after="120"/>
+        <w:rPr>
+          <w:rFonts w:ascii="Times New Roman" w:hAnsi="Times New Roman" w:cs="Times New Roman"/>
+          <w:sz w:val="28"/>
+          <w:szCs w:val="28"/>
+        </w:rPr>
+      </w:pPr>
     </w:p>
     <w:p>
       <w:pPr>
@@ -3448,19 +4433,29 @@
           <w:highlight w:val="yellow"/>
           <w:lang w:val="pl-PL"/>
         </w:rPr>
-        <w:t>Project:</w:t>
-      </w:r>
-    </w:p>
-    <w:p>
-      <w:pPr>
-        <w:pStyle w:val="NormalWeb"/>
-        <w:rPr>
-          <w:lang w:val="en-US"/>
-        </w:rPr>
-      </w:pPr>
-      <w:r>
-        <w:rPr>
-          <w:lang w:val="en-US"/>
+        <w:t>Profile</w:t>
+      </w:r>
+      <w:r>
+        <w:rPr>
+          <w:rFonts w:ascii="Times New Roman" w:hAnsi="Times New Roman" w:cs="Times New Roman"/>
+          <w:sz w:val="28"/>
+          <w:szCs w:val="28"/>
+          <w:highlight w:val="yellow"/>
+          <w:lang w:val="pl-PL"/>
+        </w:rPr>
+        <w:t>:</w:t>
+      </w:r>
+    </w:p>
+    <w:p>
+      <w:pPr>
+        <w:pStyle w:val="NormalWeb"/>
+        <w:rPr>
+          <w:lang w:val="en-US"/>
+        </w:rPr>
+      </w:pPr>
+      <w:r>
+        <w:rPr>
+          <w:noProof/>
         </w:rPr>
         <w:drawing>
           <wp:inline distT="0" distB="0" distL="0" distR="0" wp14:anchorId="5114C946" wp14:editId="0DFDA9BA">
@@ -3516,19 +4511,7 @@
         <w:rPr>
           <w:lang w:val="en-US"/>
         </w:rPr>
-        <w:t xml:space="preserve">m an enthusiastic web developer dedicated to </w:t>
-      </w:r>
-      <w:r>
-        <w:rPr>
-          <w:lang w:val="en-US"/>
-        </w:rPr>
-        <w:t>creating</w:t>
-      </w:r>
-      <w:r>
-        <w:rPr>
-          <w:lang w:val="en-US"/>
-        </w:rPr>
-        <w:t xml:space="preserve"> stunning and user-friendly </w:t>
+        <w:t xml:space="preserve">m an enthusiastic web developer dedicated to creating stunning and user-friendly </w:t>
       </w:r>
       <w:r>
         <w:rPr>
@@ -3547,14 +4530,42 @@
       <w:pPr>
         <w:pStyle w:val="NormalWeb"/>
         <w:rPr>
-          <w:lang w:val="en-US"/>
-        </w:rPr>
-      </w:pPr>
-      <w:r>
-        <w:rPr>
-          <w:lang w:val="en-US"/>
-        </w:rPr>
+          <w:lang w:val="pl-PL"/>
+        </w:rPr>
+      </w:pPr>
+      <w:r>
+        <w:rPr>
+          <w:lang w:val="pl-PL"/>
+        </w:rPr>
+        <w:t>Jestem entuzjastycznym programistą stron internetowych, kt</w:t>
+      </w:r>
+      <w:r>
+        <w:rPr>
+          <w:lang w:val="pl-PL"/>
+        </w:rPr>
+        <w:t>órego celem jest tworzenie wspaniałych i przyjaznych dla użytkownika aplikacji internetowych.</w:t>
+      </w:r>
+    </w:p>
+    <w:p>
+      <w:pPr>
+        <w:pStyle w:val="NormalWeb"/>
+      </w:pPr>
+      <w:r>
         <w:lastRenderedPageBreak/>
+        <w:t>Я захоплений веб-розробник, який присвятив себе створенню приголомшливих та зручних для користувача веб-додатків.</w:t>
+      </w:r>
+    </w:p>
+    <w:p>
+      <w:pPr>
+        <w:pStyle w:val="NormalWeb"/>
+        <w:rPr>
+          <w:lang w:val="en-US"/>
+        </w:rPr>
+      </w:pPr>
+      <w:r>
+        <w:rPr>
+          <w:lang w:val="en-US"/>
+        </w:rPr>
         <w:t>The main advantage of Angular is its dynamic nature.</w:t>
       </w:r>
     </w:p>
@@ -3562,6 +4573,49 @@
       <w:pPr>
         <w:pStyle w:val="NormalWeb"/>
         <w:rPr>
+          <w:lang w:val="pl-PL"/>
+        </w:rPr>
+      </w:pPr>
+      <w:r>
+        <w:rPr>
+          <w:lang w:val="pl-PL"/>
+        </w:rPr>
+        <w:t>Główną</w:t>
+      </w:r>
+      <w:r>
+        <w:rPr>
+          <w:lang w:val="pl-PL"/>
+        </w:rPr>
+        <w:t xml:space="preserve"> zale</w:t>
+      </w:r>
+      <w:r>
+        <w:rPr>
+          <w:lang w:val="pl-PL"/>
+        </w:rPr>
+        <w:t>tą Angulara jest jego dynamiczny charakter.</w:t>
+      </w:r>
+    </w:p>
+    <w:p>
+      <w:pPr>
+        <w:pStyle w:val="NormalWeb"/>
+      </w:pPr>
+      <w:r>
+        <w:t xml:space="preserve">Головною перевагою </w:t>
+      </w:r>
+      <w:r>
+        <w:rPr>
+          <w:lang w:val="pl-PL"/>
+        </w:rPr>
+        <w:t>Angular</w:t>
+      </w:r>
+      <w:r>
+        <w:t xml:space="preserve"> є його динамічність.</w:t>
+      </w:r>
+    </w:p>
+    <w:p>
+      <w:pPr>
+        <w:pStyle w:val="NormalWeb"/>
+        <w:rPr>
           <w:lang w:val="en-US"/>
         </w:rPr>
       </w:pPr>
@@ -3576,7 +4630,71 @@
       <w:pPr>
         <w:pStyle w:val="NormalWeb"/>
         <w:rPr>
-          <w:lang w:val="en-US"/>
+          <w:lang w:val="pl-PL"/>
+        </w:rPr>
+      </w:pPr>
+      <w:r>
+        <w:rPr>
+          <w:lang w:val="pl-PL"/>
+        </w:rPr>
+        <w:t>Wielbię elastyczność i</w:t>
+      </w:r>
+      <w:r>
+        <w:rPr>
+          <w:lang w:val="pl-PL"/>
+        </w:rPr>
+        <w:t xml:space="preserve"> moc JavaScriptu</w:t>
+      </w:r>
+      <w:r>
+        <w:rPr>
+          <w:lang w:val="pl-PL"/>
+        </w:rPr>
+        <w:t xml:space="preserve">, </w:t>
+      </w:r>
+      <w:r>
+        <w:rPr>
+          <w:lang w:val="pl-PL"/>
+        </w:rPr>
+        <w:t>oraz</w:t>
+      </w:r>
+      <w:r>
+        <w:rPr>
+          <w:lang w:val="pl-PL"/>
+        </w:rPr>
+        <w:t xml:space="preserve"> </w:t>
+      </w:r>
+      <w:r>
+        <w:rPr>
+          <w:lang w:val="pl-PL"/>
+        </w:rPr>
+        <w:t>solidność TypeScriptu.</w:t>
+      </w:r>
+    </w:p>
+    <w:p>
+      <w:pPr>
+        <w:pStyle w:val="NormalWeb"/>
+        <w:rPr>
+          <w:lang w:val="pl-PL"/>
+        </w:rPr>
+      </w:pPr>
+      <w:r>
+        <w:rPr>
+          <w:lang w:val="uk-UA"/>
+        </w:rPr>
+        <w:t>О</w:t>
+      </w:r>
+      <w:r>
+        <w:rPr>
+          <w:lang w:val="pl-PL"/>
+        </w:rPr>
+        <w:t>божнюю гнучкість і потужність JavaScript, а також надійність TypeScript.</w:t>
+      </w:r>
+    </w:p>
+    <w:p>
+      <w:pPr>
+        <w:pStyle w:val="NormalWeb"/>
+        <w:rPr>
+          <w:lang w:val="pl-PL"/>
         </w:rPr>
       </w:pPr>
     </w:p>
@@ -3596,7 +4714,7 @@
           <w:szCs w:val="24"/>
           <w:lang w:val="en-US" w:eastAsia="ru-RU"/>
         </w:rPr>
-        <w:t xml:space="preserve">I'm a web developer who thrives on working with top-notch web technologies like Angular, JavaScript, and TypeScript, along with other additions. My passion for creating user-friendly web applications grows stronger every day. By combining my expertise in </w:t>
+        <w:t xml:space="preserve">I'm a web developer who thrives on working with top-notch web technologies like Angular, JavaScript, and TypeScript, along with other </w:t>
       </w:r>
       <w:r>
         <w:rPr>
@@ -3605,7 +4723,7 @@
           <w:szCs w:val="24"/>
           <w:lang w:val="en-US" w:eastAsia="ru-RU"/>
         </w:rPr>
-        <w:t xml:space="preserve">web </w:t>
+        <w:t>tools</w:t>
       </w:r>
       <w:r>
         <w:rPr>
@@ -3614,7 +4732,7 @@
           <w:szCs w:val="24"/>
           <w:lang w:val="en-US" w:eastAsia="ru-RU"/>
         </w:rPr>
-        <w:t xml:space="preserve">development with a deep understanding of user needs, I create </w:t>
+        <w:t xml:space="preserve">. My passion for creating user-friendly web applications grows stronger every day. By combining my expertise in </w:t>
       </w:r>
       <w:r>
         <w:rPr>
@@ -3623,7 +4741,7 @@
           <w:szCs w:val="24"/>
           <w:lang w:val="en-US" w:eastAsia="ru-RU"/>
         </w:rPr>
-        <w:t>web applications</w:t>
+        <w:t xml:space="preserve">web </w:t>
       </w:r>
       <w:r>
         <w:rPr>
@@ -3632,7 +4750,7 @@
           <w:szCs w:val="24"/>
           <w:lang w:val="en-US" w:eastAsia="ru-RU"/>
         </w:rPr>
-        <w:t xml:space="preserve"> that not only achieve business</w:t>
+        <w:t xml:space="preserve">development with a deep understanding of user needs, I create </w:t>
       </w:r>
       <w:r>
         <w:rPr>
@@ -3641,7 +4759,7 @@
           <w:szCs w:val="24"/>
           <w:lang w:val="en-US" w:eastAsia="ru-RU"/>
         </w:rPr>
-        <w:t xml:space="preserve"> objectives but also leave every user</w:t>
+        <w:t>web applications</w:t>
       </w:r>
       <w:r>
         <w:rPr>
@@ -3650,63 +4768,515 @@
           <w:szCs w:val="24"/>
           <w:lang w:val="en-US" w:eastAsia="ru-RU"/>
         </w:rPr>
-        <w:t xml:space="preserve"> delighted.</w:t>
-      </w:r>
-    </w:p>
-    <w:p>
-      <w:pPr>
+        <w:t xml:space="preserve"> that not only achieve business</w:t>
+      </w:r>
+      <w:r>
         <w:rPr>
           <w:rFonts w:ascii="Times New Roman" w:eastAsia="Times New Roman" w:hAnsi="Times New Roman" w:cs="Times New Roman"/>
           <w:sz w:val="24"/>
           <w:szCs w:val="24"/>
           <w:lang w:val="en-US" w:eastAsia="ru-RU"/>
         </w:rPr>
-      </w:pPr>
-    </w:p>
-    <w:p>
-      <w:pPr>
-        <w:rPr>
-          <w:rFonts w:ascii="Times New Roman" w:hAnsi="Times New Roman" w:cs="Times New Roman"/>
-          <w:sz w:val="24"/>
-          <w:szCs w:val="28"/>
-          <w:lang w:val="en-US"/>
-        </w:rPr>
-      </w:pPr>
-      <w:r>
-        <w:rPr>
-          <w:rFonts w:ascii="Times New Roman" w:hAnsi="Times New Roman" w:cs="Times New Roman"/>
-          <w:sz w:val="24"/>
-          <w:szCs w:val="28"/>
-          <w:lang w:val="en-US"/>
-        </w:rPr>
-        <w:t>I've worked with a variety of technologies like Angular, RxJS, NgRX, JavaScript, TypeScript, Firebase, TailwindCSS, Bootstrap 5, Angular Material, Stripe, and React. I also have a deep understanding of internet protocols such as HTTP/HTTPS and practical knowledge of back-end programming, for example, in NodeJS. This broad experience enables me to handle various development tasks efficiently and effectively.</w:t>
-      </w:r>
-    </w:p>
-    <w:p>
-      <w:pPr>
-        <w:rPr>
-          <w:rFonts w:ascii="Times New Roman" w:hAnsi="Times New Roman" w:cs="Times New Roman"/>
-          <w:sz w:val="28"/>
-          <w:szCs w:val="28"/>
-          <w:lang w:val="en-US"/>
-        </w:rPr>
-      </w:pPr>
-    </w:p>
-    <w:p>
-      <w:pPr>
-        <w:rPr>
-          <w:rFonts w:ascii="Times New Roman" w:hAnsi="Times New Roman" w:cs="Times New Roman"/>
-          <w:sz w:val="28"/>
-          <w:szCs w:val="28"/>
-          <w:lang w:val="en-US"/>
-        </w:rPr>
-      </w:pPr>
-      <w:r>
-        <w:rPr>
-          <w:rFonts w:ascii="Times New Roman" w:hAnsi="Times New Roman" w:cs="Times New Roman"/>
-          <w:sz w:val="28"/>
-          <w:szCs w:val="28"/>
-          <w:lang w:val="en-US"/>
+        <w:t xml:space="preserve"> objectives but also leave every user</w:t>
+      </w:r>
+      <w:r>
+        <w:rPr>
+          <w:rFonts w:ascii="Times New Roman" w:eastAsia="Times New Roman" w:hAnsi="Times New Roman" w:cs="Times New Roman"/>
+          <w:sz w:val="24"/>
+          <w:szCs w:val="24"/>
+          <w:lang w:val="en-US" w:eastAsia="ru-RU"/>
+        </w:rPr>
+        <w:t xml:space="preserve"> delighted.</w:t>
+      </w:r>
+    </w:p>
+    <w:p>
+      <w:pPr>
+        <w:rPr>
+          <w:rFonts w:ascii="Times New Roman" w:eastAsia="Times New Roman" w:hAnsi="Times New Roman" w:cs="Times New Roman"/>
+          <w:sz w:val="24"/>
+          <w:szCs w:val="24"/>
+          <w:lang w:val="en-US" w:eastAsia="ru-RU"/>
+        </w:rPr>
+      </w:pPr>
+    </w:p>
+    <w:p>
+      <w:pPr>
+        <w:rPr>
+          <w:rFonts w:ascii="Times New Roman" w:eastAsia="Times New Roman" w:hAnsi="Times New Roman" w:cs="Times New Roman"/>
+          <w:sz w:val="24"/>
+          <w:szCs w:val="24"/>
+          <w:lang w:val="pl-PL" w:eastAsia="ru-RU"/>
+        </w:rPr>
+      </w:pPr>
+      <w:r>
+        <w:rPr>
+          <w:rFonts w:ascii="Times New Roman" w:eastAsia="Times New Roman" w:hAnsi="Times New Roman" w:cs="Times New Roman"/>
+          <w:sz w:val="24"/>
+          <w:szCs w:val="24"/>
+          <w:lang w:val="pl-PL" w:eastAsia="ru-RU"/>
+        </w:rPr>
+        <w:t>Jestem programistą stron internetowych, któ</w:t>
+      </w:r>
+      <w:r>
+        <w:rPr>
+          <w:rFonts w:ascii="Times New Roman" w:eastAsia="Times New Roman" w:hAnsi="Times New Roman" w:cs="Times New Roman"/>
+          <w:sz w:val="24"/>
+          <w:szCs w:val="24"/>
+          <w:lang w:val="pl-PL" w:eastAsia="ru-RU"/>
+        </w:rPr>
+        <w:t xml:space="preserve">ry lubi pracować z technologiami  internetowymi najwyższej klasy, jak na przykład Angular, JavaScript lub TypeScript, wraz z innymi </w:t>
+      </w:r>
+      <w:r>
+        <w:rPr>
+          <w:rFonts w:ascii="Times New Roman" w:eastAsia="Times New Roman" w:hAnsi="Times New Roman" w:cs="Times New Roman"/>
+          <w:sz w:val="24"/>
+          <w:szCs w:val="24"/>
+          <w:lang w:val="pl-PL" w:eastAsia="ru-RU"/>
+        </w:rPr>
+        <w:t>przyrządami</w:t>
+      </w:r>
+      <w:r>
+        <w:rPr>
+          <w:rFonts w:ascii="Times New Roman" w:eastAsia="Times New Roman" w:hAnsi="Times New Roman" w:cs="Times New Roman"/>
+          <w:sz w:val="24"/>
+          <w:szCs w:val="24"/>
+          <w:lang w:val="pl-PL" w:eastAsia="ru-RU"/>
+        </w:rPr>
+        <w:t>.</w:t>
+      </w:r>
+      <w:r>
+        <w:rPr>
+          <w:rFonts w:ascii="Times New Roman" w:eastAsia="Times New Roman" w:hAnsi="Times New Roman" w:cs="Times New Roman"/>
+          <w:sz w:val="24"/>
+          <w:szCs w:val="24"/>
+          <w:lang w:val="pl-PL" w:eastAsia="ru-RU"/>
+        </w:rPr>
+        <w:t xml:space="preserve"> Moja pasja tworzenia </w:t>
+      </w:r>
+      <w:r>
+        <w:rPr>
+          <w:rFonts w:ascii="Times New Roman" w:eastAsia="Times New Roman" w:hAnsi="Times New Roman" w:cs="Times New Roman"/>
+          <w:sz w:val="24"/>
+          <w:szCs w:val="24"/>
+          <w:lang w:val="pl-PL" w:eastAsia="ru-RU"/>
+        </w:rPr>
+        <w:t>przyjaznych dla użytkownika</w:t>
+      </w:r>
+      <w:r>
+        <w:rPr>
+          <w:rFonts w:ascii="Times New Roman" w:eastAsia="Times New Roman" w:hAnsi="Times New Roman" w:cs="Times New Roman"/>
+          <w:sz w:val="24"/>
+          <w:szCs w:val="24"/>
+          <w:lang w:val="pl-PL" w:eastAsia="ru-RU"/>
+        </w:rPr>
+        <w:t xml:space="preserve">  aplikacji internetowych </w:t>
+      </w:r>
+      <w:r>
+        <w:rPr>
+          <w:rFonts w:ascii="Times New Roman" w:eastAsia="Times New Roman" w:hAnsi="Times New Roman" w:cs="Times New Roman"/>
+          <w:sz w:val="24"/>
+          <w:szCs w:val="24"/>
+          <w:lang w:val="pl-PL" w:eastAsia="ru-RU"/>
+        </w:rPr>
+        <w:t xml:space="preserve">rośnie z każdym dniem. Łącząc swoją wiedzę z dziedziny tworzenia stron internetowych z głębokim zrozumieniem potrzeb użytkowników, tworzę aplikacji internetowe, które nie tylko realizują cele biznesowe, ale także zachwycają każdego użytkownika.  </w:t>
+      </w:r>
+      <w:r>
+        <w:rPr>
+          <w:rFonts w:ascii="Times New Roman" w:eastAsia="Times New Roman" w:hAnsi="Times New Roman" w:cs="Times New Roman"/>
+          <w:sz w:val="24"/>
+          <w:szCs w:val="24"/>
+          <w:lang w:val="pl-PL" w:eastAsia="ru-RU"/>
+        </w:rPr>
+        <w:t xml:space="preserve"> </w:t>
+      </w:r>
+    </w:p>
+    <w:p>
+      <w:pPr>
+        <w:rPr>
+          <w:rFonts w:ascii="Times New Roman" w:eastAsia="Times New Roman" w:hAnsi="Times New Roman" w:cs="Times New Roman"/>
+          <w:sz w:val="24"/>
+          <w:szCs w:val="24"/>
+          <w:lang w:val="pl-PL" w:eastAsia="ru-RU"/>
+        </w:rPr>
+      </w:pPr>
+    </w:p>
+    <w:p>
+      <w:pPr>
+        <w:rPr>
+          <w:rFonts w:ascii="Times New Roman" w:eastAsia="Times New Roman" w:hAnsi="Times New Roman" w:cs="Times New Roman"/>
+          <w:sz w:val="24"/>
+          <w:szCs w:val="24"/>
+          <w:lang w:eastAsia="ru-RU"/>
+        </w:rPr>
+      </w:pPr>
+      <w:r>
+        <w:rPr>
+          <w:rFonts w:ascii="Times New Roman" w:eastAsia="Times New Roman" w:hAnsi="Times New Roman" w:cs="Times New Roman"/>
+          <w:sz w:val="24"/>
+          <w:szCs w:val="24"/>
+          <w:lang w:val="uk-UA" w:eastAsia="ru-RU"/>
+        </w:rPr>
+        <w:t>В</w:t>
+      </w:r>
+      <w:r>
+        <w:rPr>
+          <w:rFonts w:ascii="Times New Roman" w:eastAsia="Times New Roman" w:hAnsi="Times New Roman" w:cs="Times New Roman"/>
+          <w:sz w:val="24"/>
+          <w:szCs w:val="24"/>
+          <w:lang w:val="pl-PL" w:eastAsia="ru-RU"/>
+        </w:rPr>
+        <w:t xml:space="preserve">еб-розробник, якому подобається працювати з першокласними веб-технологіями, такими як Angular, JavaScript і TypeScript, а також іншими </w:t>
+      </w:r>
+      <w:r>
+        <w:rPr>
+          <w:rFonts w:ascii="Times New Roman" w:eastAsia="Times New Roman" w:hAnsi="Times New Roman" w:cs="Times New Roman"/>
+          <w:sz w:val="24"/>
+          <w:szCs w:val="24"/>
+          <w:lang w:val="uk-UA" w:eastAsia="ru-RU"/>
+        </w:rPr>
+        <w:t>інструментами</w:t>
+      </w:r>
+      <w:r>
+        <w:rPr>
+          <w:rFonts w:ascii="Times New Roman" w:eastAsia="Times New Roman" w:hAnsi="Times New Roman" w:cs="Times New Roman"/>
+          <w:sz w:val="24"/>
+          <w:szCs w:val="24"/>
+          <w:lang w:val="pl-PL" w:eastAsia="ru-RU"/>
+        </w:rPr>
+        <w:t xml:space="preserve">. </w:t>
+      </w:r>
+      <w:r>
+        <w:rPr>
+          <w:rFonts w:ascii="Times New Roman" w:eastAsia="Times New Roman" w:hAnsi="Times New Roman" w:cs="Times New Roman"/>
+          <w:sz w:val="24"/>
+          <w:szCs w:val="24"/>
+          <w:lang w:eastAsia="ru-RU"/>
+        </w:rPr>
+        <w:t>Моя пристрасть до створення зручних веб-додатків зростає з кожним днем. Поєднуючи свій досвід у веб-розробці з глибоким розумінням потреб користувачів, я створюю веб-додатки, які не лише досягають бізнес-цілей, але й залишають у захваті кожного користувача.</w:t>
+      </w:r>
+    </w:p>
+    <w:p>
+      <w:pPr>
+        <w:rPr>
+          <w:rFonts w:ascii="Times New Roman" w:eastAsia="Times New Roman" w:hAnsi="Times New Roman" w:cs="Times New Roman"/>
+          <w:sz w:val="24"/>
+          <w:szCs w:val="24"/>
+          <w:lang w:eastAsia="ru-RU"/>
+        </w:rPr>
+      </w:pPr>
+    </w:p>
+    <w:p>
+      <w:pPr>
+        <w:rPr>
+          <w:rFonts w:ascii="Times New Roman" w:hAnsi="Times New Roman" w:cs="Times New Roman"/>
+          <w:sz w:val="24"/>
+          <w:szCs w:val="28"/>
+          <w:lang w:val="en-US"/>
+        </w:rPr>
+      </w:pPr>
+      <w:r>
+        <w:rPr>
+          <w:rFonts w:ascii="Times New Roman" w:hAnsi="Times New Roman" w:cs="Times New Roman"/>
+          <w:sz w:val="24"/>
+          <w:szCs w:val="28"/>
+          <w:lang w:val="en-US"/>
+        </w:rPr>
+        <w:t xml:space="preserve">I've worked with a variety of technologies like Angular, RxJS, NgRX, JavaScript, TypeScript, Firebase, TailwindCSS, Bootstrap 5, </w:t>
+      </w:r>
+      <w:r>
+        <w:rPr>
+          <w:rFonts w:ascii="Times New Roman" w:hAnsi="Times New Roman" w:cs="Times New Roman"/>
+          <w:sz w:val="24"/>
+          <w:szCs w:val="28"/>
+          <w:lang w:val="en-US"/>
+        </w:rPr>
+        <w:t>Angular Material, Stripe, and React. I also have a deep understanding of internet protocols such as HTTP/HTTPS and practical knowledge of back-end programming, for example, in NodeJS. This broad experience enables me to handle various development tasks efficiently and effectively.</w:t>
+      </w:r>
+    </w:p>
+    <w:p>
+      <w:pPr>
+        <w:rPr>
+          <w:rFonts w:ascii="Times New Roman" w:hAnsi="Times New Roman" w:cs="Times New Roman"/>
+          <w:sz w:val="28"/>
+          <w:szCs w:val="28"/>
+          <w:lang w:val="en-US"/>
+        </w:rPr>
+      </w:pPr>
+    </w:p>
+    <w:p>
+      <w:pPr>
+        <w:rPr>
+          <w:rFonts w:ascii="Times New Roman" w:hAnsi="Times New Roman" w:cs="Times New Roman"/>
+          <w:sz w:val="24"/>
+          <w:szCs w:val="28"/>
+          <w:lang w:val="pl-PL"/>
+        </w:rPr>
+      </w:pPr>
+      <w:r>
+        <w:rPr>
+          <w:rFonts w:ascii="Times New Roman" w:hAnsi="Times New Roman" w:cs="Times New Roman"/>
+          <w:sz w:val="28"/>
+          <w:szCs w:val="28"/>
+          <w:lang w:val="en-US"/>
+        </w:rPr>
+        <w:t>Miałem st</w:t>
+      </w:r>
+      <w:r>
+        <w:rPr>
+          <w:rFonts w:ascii="Times New Roman" w:hAnsi="Times New Roman" w:cs="Times New Roman"/>
+          <w:sz w:val="28"/>
+          <w:szCs w:val="28"/>
+          <w:lang w:val="en-US"/>
+        </w:rPr>
+        <w:t xml:space="preserve">yczność z szeregem technologii , takimi </w:t>
+      </w:r>
+      <w:r>
+        <w:rPr>
+          <w:rFonts w:ascii="Times New Roman" w:hAnsi="Times New Roman" w:cs="Times New Roman"/>
+          <w:sz w:val="28"/>
+          <w:szCs w:val="28"/>
+          <w:lang w:val="en-US"/>
+        </w:rPr>
+        <w:t xml:space="preserve">jak </w:t>
+      </w:r>
+      <w:r>
+        <w:rPr>
+          <w:rFonts w:ascii="Times New Roman" w:hAnsi="Times New Roman" w:cs="Times New Roman"/>
+          <w:sz w:val="24"/>
+          <w:szCs w:val="28"/>
+          <w:lang w:val="en-US"/>
+        </w:rPr>
+        <w:t xml:space="preserve">Angular, RxJS, NgRX, JavaScript, TypeScript, Firebase, TailwindCSS, Bootstrap 5, </w:t>
+      </w:r>
+      <w:r>
+        <w:rPr>
+          <w:rFonts w:ascii="Times New Roman" w:hAnsi="Times New Roman" w:cs="Times New Roman"/>
+          <w:sz w:val="24"/>
+          <w:szCs w:val="28"/>
+          <w:lang w:val="en-US"/>
+        </w:rPr>
+        <w:t xml:space="preserve">Angular Material, Stripe i </w:t>
+      </w:r>
+      <w:r>
+        <w:rPr>
+          <w:rFonts w:ascii="Times New Roman" w:hAnsi="Times New Roman" w:cs="Times New Roman"/>
+          <w:sz w:val="24"/>
+          <w:szCs w:val="28"/>
+          <w:lang w:val="en-US"/>
+        </w:rPr>
+        <w:t>React.</w:t>
+      </w:r>
+      <w:r>
+        <w:rPr>
+          <w:rFonts w:ascii="Times New Roman" w:hAnsi="Times New Roman" w:cs="Times New Roman"/>
+          <w:sz w:val="24"/>
+          <w:szCs w:val="28"/>
+          <w:lang w:val="en-US"/>
+        </w:rPr>
+        <w:t xml:space="preserve"> </w:t>
+      </w:r>
+      <w:r>
+        <w:rPr>
+          <w:rFonts w:ascii="Times New Roman" w:hAnsi="Times New Roman" w:cs="Times New Roman"/>
+          <w:sz w:val="24"/>
+          <w:szCs w:val="28"/>
+          <w:lang w:val="pl-PL"/>
+        </w:rPr>
+        <w:t xml:space="preserve">Posiadam </w:t>
+      </w:r>
+      <w:r>
+        <w:rPr>
+          <w:rFonts w:ascii="Times New Roman" w:hAnsi="Times New Roman" w:cs="Times New Roman"/>
+          <w:sz w:val="24"/>
+          <w:szCs w:val="28"/>
+          <w:lang w:val="pl-PL"/>
+        </w:rPr>
+        <w:t>również</w:t>
+      </w:r>
+      <w:r>
+        <w:rPr>
+          <w:rFonts w:ascii="Times New Roman" w:hAnsi="Times New Roman" w:cs="Times New Roman"/>
+          <w:sz w:val="24"/>
+          <w:szCs w:val="28"/>
+          <w:lang w:val="pl-PL"/>
+        </w:rPr>
+        <w:t xml:space="preserve"> głębokie rozumienie protokołów internetowych</w:t>
+      </w:r>
+      <w:r>
+        <w:rPr>
+          <w:rFonts w:ascii="Times New Roman" w:hAnsi="Times New Roman" w:cs="Times New Roman"/>
+          <w:sz w:val="24"/>
+          <w:szCs w:val="28"/>
+          <w:lang w:val="pl-PL"/>
+        </w:rPr>
+        <w:t xml:space="preserve">, takich jak HTTP/HTTPS, </w:t>
+      </w:r>
+      <w:r>
+        <w:rPr>
+          <w:rFonts w:ascii="Times New Roman" w:hAnsi="Times New Roman" w:cs="Times New Roman"/>
+          <w:sz w:val="24"/>
+          <w:szCs w:val="28"/>
+          <w:lang w:val="pl-PL"/>
+        </w:rPr>
+        <w:lastRenderedPageBreak/>
+        <w:t>oraz praktyczną wiedzę z programowania back-end, na przykład w NodeJS. To nabyte szerokie doświadczenie pozwala mi sprawnie i efektywnie wykonywać różne zadania dotyczące programowania stron internetowych i nie tylko.</w:t>
+      </w:r>
+    </w:p>
+    <w:p>
+      <w:pPr>
+        <w:rPr>
+          <w:rFonts w:ascii="Times New Roman" w:hAnsi="Times New Roman" w:cs="Times New Roman"/>
+          <w:sz w:val="24"/>
+          <w:szCs w:val="28"/>
+          <w:lang w:val="pl-PL"/>
+        </w:rPr>
+      </w:pPr>
+    </w:p>
+    <w:p>
+      <w:pPr>
+        <w:rPr>
+          <w:rFonts w:ascii="Times New Roman" w:hAnsi="Times New Roman" w:cs="Times New Roman"/>
+          <w:sz w:val="24"/>
+          <w:szCs w:val="28"/>
+        </w:rPr>
+      </w:pPr>
+      <w:r>
+        <w:rPr>
+          <w:rFonts w:ascii="Times New Roman" w:hAnsi="Times New Roman" w:cs="Times New Roman"/>
+          <w:sz w:val="24"/>
+          <w:szCs w:val="28"/>
+          <w:lang w:val="pl-PL"/>
+        </w:rPr>
+        <w:t xml:space="preserve">Я працював із різними технологіями, такими як Angular, RxJS, NgRX, JavaScript, TypeScript, Firebase, TailwindCSS, Bootstrap 5, Angular Material, Stripe і React. </w:t>
+      </w:r>
+      <w:r>
+        <w:rPr>
+          <w:rFonts w:ascii="Times New Roman" w:hAnsi="Times New Roman" w:cs="Times New Roman"/>
+          <w:sz w:val="24"/>
+          <w:szCs w:val="28"/>
+          <w:lang w:val="uk-UA"/>
+        </w:rPr>
+        <w:t>Т</w:t>
+      </w:r>
+      <w:r>
+        <w:rPr>
+          <w:rFonts w:ascii="Times New Roman" w:hAnsi="Times New Roman" w:cs="Times New Roman"/>
+          <w:sz w:val="24"/>
+          <w:szCs w:val="28"/>
+        </w:rPr>
+        <w:t xml:space="preserve">акож маю </w:t>
+      </w:r>
+      <w:r>
+        <w:rPr>
+          <w:rFonts w:ascii="Times New Roman" w:hAnsi="Times New Roman" w:cs="Times New Roman"/>
+          <w:sz w:val="24"/>
+          <w:szCs w:val="28"/>
+          <w:lang w:val="uk-UA"/>
+        </w:rPr>
+        <w:t>добре</w:t>
+      </w:r>
+      <w:r>
+        <w:rPr>
+          <w:rFonts w:ascii="Times New Roman" w:hAnsi="Times New Roman" w:cs="Times New Roman"/>
+          <w:sz w:val="24"/>
+          <w:szCs w:val="28"/>
+        </w:rPr>
+        <w:t xml:space="preserve"> розуміння інтернет-протоколів, таких як </w:t>
+      </w:r>
+      <w:r>
+        <w:rPr>
+          <w:rFonts w:ascii="Times New Roman" w:hAnsi="Times New Roman" w:cs="Times New Roman"/>
+          <w:sz w:val="24"/>
+          <w:szCs w:val="28"/>
+          <w:lang w:val="pl-PL"/>
+        </w:rPr>
+        <w:t>HTTP</w:t>
+      </w:r>
+      <w:r>
+        <w:rPr>
+          <w:rFonts w:ascii="Times New Roman" w:hAnsi="Times New Roman" w:cs="Times New Roman"/>
+          <w:sz w:val="24"/>
+          <w:szCs w:val="28"/>
+        </w:rPr>
+        <w:t>/</w:t>
+      </w:r>
+      <w:r>
+        <w:rPr>
+          <w:rFonts w:ascii="Times New Roman" w:hAnsi="Times New Roman" w:cs="Times New Roman"/>
+          <w:sz w:val="24"/>
+          <w:szCs w:val="28"/>
+          <w:lang w:val="pl-PL"/>
+        </w:rPr>
+        <w:t>HTTPS</w:t>
+      </w:r>
+      <w:r>
+        <w:rPr>
+          <w:rFonts w:ascii="Times New Roman" w:hAnsi="Times New Roman" w:cs="Times New Roman"/>
+          <w:sz w:val="24"/>
+          <w:szCs w:val="28"/>
+        </w:rPr>
+        <w:t xml:space="preserve">, і практичні знання програмування серверної частини, наприклад, у </w:t>
+      </w:r>
+      <w:r>
+        <w:rPr>
+          <w:rFonts w:ascii="Times New Roman" w:hAnsi="Times New Roman" w:cs="Times New Roman"/>
+          <w:sz w:val="24"/>
+          <w:szCs w:val="28"/>
+          <w:lang w:val="pl-PL"/>
+        </w:rPr>
+        <w:t>NodeJS</w:t>
+      </w:r>
+      <w:r>
+        <w:rPr>
+          <w:rFonts w:ascii="Times New Roman" w:hAnsi="Times New Roman" w:cs="Times New Roman"/>
+          <w:sz w:val="24"/>
+          <w:szCs w:val="28"/>
+        </w:rPr>
+        <w:t xml:space="preserve">. Цей великий досвід дозволяє мені ефективно та результативно вирішувати різноманітні завдання </w:t>
+      </w:r>
+      <w:r>
+        <w:rPr>
+          <w:rFonts w:ascii="Times New Roman" w:hAnsi="Times New Roman" w:cs="Times New Roman"/>
+          <w:sz w:val="24"/>
+          <w:szCs w:val="28"/>
+          <w:lang w:val="uk-UA"/>
+        </w:rPr>
+        <w:t>у веб-програмуванні</w:t>
+      </w:r>
+      <w:r>
+        <w:rPr>
+          <w:rFonts w:ascii="Times New Roman" w:hAnsi="Times New Roman" w:cs="Times New Roman"/>
+          <w:sz w:val="24"/>
+          <w:szCs w:val="28"/>
+        </w:rPr>
+        <w:t>.</w:t>
+      </w:r>
+    </w:p>
+    <w:p>
+      <w:pPr>
+        <w:rPr>
+          <w:rFonts w:ascii="Times New Roman" w:hAnsi="Times New Roman" w:cs="Times New Roman"/>
+          <w:sz w:val="28"/>
+          <w:szCs w:val="28"/>
+        </w:rPr>
+      </w:pPr>
+    </w:p>
+    <w:p>
+      <w:pPr>
+        <w:rPr>
+          <w:rFonts w:ascii="Times New Roman" w:hAnsi="Times New Roman" w:cs="Times New Roman"/>
+          <w:sz w:val="28"/>
+          <w:szCs w:val="28"/>
+          <w:lang w:val="en-US"/>
+        </w:rPr>
+      </w:pPr>
+      <w:r>
+        <w:rPr>
+          <w:rFonts w:ascii="Times New Roman" w:hAnsi="Times New Roman" w:cs="Times New Roman"/>
+          <w:noProof/>
+          <w:sz w:val="28"/>
+          <w:szCs w:val="28"/>
+          <w:lang w:eastAsia="ru-RU"/>
         </w:rPr>
         <w:drawing>
           <wp:inline distT="0" distB="0" distL="0" distR="0" wp14:anchorId="54350CD7" wp14:editId="0E0BD43E">
@@ -3768,36 +5338,69 @@
         <w:rPr>
           <w:lang w:val="en-US"/>
         </w:rPr>
-        <w:t xml:space="preserve">For </w:t>
-      </w:r>
-      <w:r>
-        <w:rPr>
-          <w:lang w:val="en-US"/>
-        </w:rPr>
-        <w:t>now,</w:t>
-      </w:r>
-      <w:r>
-        <w:rPr>
-          <w:lang w:val="en-US"/>
-        </w:rPr>
-        <w:t xml:space="preserve"> I don’t have any experience, but I’m looking forward to get it!</w:t>
-      </w:r>
-    </w:p>
-    <w:p>
-      <w:pPr>
-        <w:rPr>
-          <w:rFonts w:ascii="Times New Roman" w:hAnsi="Times New Roman" w:cs="Times New Roman"/>
-          <w:sz w:val="28"/>
-          <w:szCs w:val="28"/>
-          <w:lang w:val="en-US"/>
-        </w:rPr>
-      </w:pPr>
-      <w:r>
-        <w:rPr>
-          <w:rFonts w:ascii="Times New Roman" w:hAnsi="Times New Roman" w:cs="Times New Roman"/>
-          <w:sz w:val="28"/>
-          <w:szCs w:val="28"/>
-          <w:lang w:val="en-US"/>
+        <w:t>Doświadczenie zawodowe</w:t>
+      </w:r>
+    </w:p>
+    <w:p>
+      <w:pPr>
+        <w:rPr>
+          <w:lang w:val="en-US"/>
+        </w:rPr>
+      </w:pPr>
+      <w:r>
+        <w:rPr>
+          <w:lang w:val="en-US"/>
+        </w:rPr>
+        <w:t>Досвід роботи</w:t>
+      </w:r>
+    </w:p>
+    <w:p>
+      <w:pPr>
+        <w:rPr>
+          <w:lang w:val="en-US"/>
+        </w:rPr>
+      </w:pPr>
+      <w:r>
+        <w:rPr>
+          <w:lang w:val="en-US"/>
+        </w:rPr>
+        <w:t>For now, I don’t have any experience, but I’m looking forward to get it!</w:t>
+      </w:r>
+    </w:p>
+    <w:p>
+      <w:pPr>
+        <w:rPr>
+          <w:lang w:val="pl-PL"/>
+        </w:rPr>
+      </w:pPr>
+      <w:r>
+        <w:rPr>
+          <w:lang w:val="pl-PL"/>
+        </w:rPr>
+        <w:t>Na razie nie mam żadnego doświadczenia, ale nie mogę się doczekać, żeby je zdobyć!</w:t>
+      </w:r>
+    </w:p>
+    <w:p>
+      <w:r>
+        <w:t>На даний момент у мене немає досвіду, але я з нетерпінням чекаю його отримати!</w:t>
+      </w:r>
+    </w:p>
+    <w:p>
+      <w:pPr>
+        <w:rPr>
+          <w:rFonts w:ascii="Times New Roman" w:hAnsi="Times New Roman" w:cs="Times New Roman"/>
+          <w:sz w:val="28"/>
+          <w:szCs w:val="28"/>
+          <w:lang w:val="en-US"/>
+        </w:rPr>
+      </w:pPr>
+      <w:r>
+        <w:rPr>
+          <w:rFonts w:ascii="Times New Roman" w:hAnsi="Times New Roman" w:cs="Times New Roman"/>
+          <w:noProof/>
+          <w:sz w:val="28"/>
+          <w:szCs w:val="28"/>
+          <w:lang w:eastAsia="ru-RU"/>
         </w:rPr>
         <w:drawing>
           <wp:inline distT="0" distB="0" distL="0" distR="0" wp14:anchorId="4ED1388A" wp14:editId="781D251F">
@@ -3871,6 +5474,45 @@
           <w:szCs w:val="28"/>
           <w:lang w:val="en-US"/>
         </w:rPr>
+        <w:t>Edukacja</w:t>
+      </w:r>
+    </w:p>
+    <w:p>
+      <w:pPr>
+        <w:rPr>
+          <w:rFonts w:ascii="Times New Roman" w:hAnsi="Times New Roman" w:cs="Times New Roman"/>
+          <w:sz w:val="28"/>
+          <w:szCs w:val="28"/>
+          <w:lang w:val="uk-UA"/>
+        </w:rPr>
+      </w:pPr>
+      <w:r>
+        <w:rPr>
+          <w:rFonts w:ascii="Times New Roman" w:hAnsi="Times New Roman" w:cs="Times New Roman"/>
+          <w:sz w:val="28"/>
+          <w:szCs w:val="28"/>
+          <w:lang w:val="uk-UA"/>
+        </w:rPr>
+        <w:t>Освіта</w:t>
+      </w:r>
+    </w:p>
+    <w:p>
+      <w:pPr>
+        <w:rPr>
+          <w:rFonts w:ascii="Times New Roman" w:hAnsi="Times New Roman" w:cs="Times New Roman"/>
+          <w:sz w:val="28"/>
+          <w:szCs w:val="28"/>
+          <w:lang w:val="en-US"/>
+        </w:rPr>
+      </w:pPr>
+      <w:r>
+        <w:rPr>
+          <w:rFonts w:ascii="Times New Roman" w:hAnsi="Times New Roman" w:cs="Times New Roman"/>
+          <w:sz w:val="28"/>
+          <w:szCs w:val="28"/>
+          <w:lang w:val="en-US"/>
+        </w:rPr>
+        <w:lastRenderedPageBreak/>
         <w:t>Bachelor's Degree in Software Engineering</w:t>
       </w:r>
     </w:p>
@@ -3880,54 +5522,228 @@
           <w:rFonts w:ascii="Times New Roman" w:hAnsi="Times New Roman" w:cs="Times New Roman"/>
           <w:sz w:val="28"/>
           <w:szCs w:val="28"/>
-          <w:lang w:val="en-US"/>
-        </w:rPr>
-      </w:pPr>
-      <w:r>
-        <w:rPr>
-          <w:rFonts w:ascii="Times New Roman" w:hAnsi="Times New Roman" w:cs="Times New Roman"/>
-          <w:sz w:val="28"/>
-          <w:szCs w:val="28"/>
-          <w:lang w:val="en-US"/>
-        </w:rPr>
-        <w:lastRenderedPageBreak/>
-        <w:t>Chernihiv Polytechnic National University, 2021 - 2025</w:t>
-      </w:r>
-    </w:p>
-    <w:p>
-      <w:pPr>
-        <w:rPr>
-          <w:rFonts w:ascii="Times New Roman" w:hAnsi="Times New Roman" w:cs="Times New Roman"/>
-          <w:sz w:val="28"/>
-          <w:szCs w:val="28"/>
-          <w:lang w:val="en-US"/>
-        </w:rPr>
-      </w:pPr>
-      <w:r>
-        <w:rPr>
-          <w:rFonts w:ascii="Times New Roman" w:hAnsi="Times New Roman" w:cs="Times New Roman"/>
-          <w:sz w:val="28"/>
-          <w:szCs w:val="28"/>
-          <w:lang w:val="en-US"/>
-        </w:rPr>
-        <w:t>1 year to finish</w:t>
-      </w:r>
-    </w:p>
-    <w:p>
-      <w:pPr>
-        <w:rPr>
-          <w:rFonts w:ascii="Times New Roman" w:hAnsi="Times New Roman" w:cs="Times New Roman"/>
-          <w:sz w:val="28"/>
-          <w:szCs w:val="28"/>
-          <w:lang w:val="en-US"/>
-        </w:rPr>
-      </w:pPr>
-      <w:r>
-        <w:rPr>
-          <w:rFonts w:ascii="Times New Roman" w:hAnsi="Times New Roman" w:cs="Times New Roman"/>
-          <w:sz w:val="28"/>
-          <w:szCs w:val="28"/>
-          <w:lang w:val="en-US"/>
+          <w:lang w:val="pl-PL"/>
+        </w:rPr>
+      </w:pPr>
+      <w:r>
+        <w:rPr>
+          <w:rFonts w:ascii="Times New Roman" w:hAnsi="Times New Roman" w:cs="Times New Roman"/>
+          <w:sz w:val="28"/>
+          <w:szCs w:val="28"/>
+          <w:lang w:val="pl-PL"/>
+        </w:rPr>
+        <w:t>Licencjat z Inżynerii Oprogramowania</w:t>
+      </w:r>
+    </w:p>
+    <w:p>
+      <w:pPr>
+        <w:rPr>
+          <w:rFonts w:ascii="Times New Roman" w:hAnsi="Times New Roman" w:cs="Times New Roman"/>
+          <w:sz w:val="28"/>
+          <w:szCs w:val="28"/>
+        </w:rPr>
+      </w:pPr>
+      <w:r>
+        <w:rPr>
+          <w:rFonts w:ascii="Times New Roman" w:hAnsi="Times New Roman" w:cs="Times New Roman"/>
+          <w:sz w:val="28"/>
+          <w:szCs w:val="28"/>
+        </w:rPr>
+        <w:t xml:space="preserve">Ступінь бакалавра з </w:t>
+      </w:r>
+      <w:r>
+        <w:rPr>
+          <w:rFonts w:ascii="Times New Roman" w:hAnsi="Times New Roman" w:cs="Times New Roman"/>
+          <w:sz w:val="28"/>
+          <w:szCs w:val="28"/>
+          <w:lang w:val="uk-UA"/>
+        </w:rPr>
+        <w:t>Інженерії</w:t>
+      </w:r>
+      <w:r>
+        <w:rPr>
+          <w:rFonts w:ascii="Times New Roman" w:hAnsi="Times New Roman" w:cs="Times New Roman"/>
+          <w:sz w:val="28"/>
+          <w:szCs w:val="28"/>
+        </w:rPr>
+        <w:t xml:space="preserve"> програмного забезпечення</w:t>
+      </w:r>
+    </w:p>
+    <w:p>
+      <w:pPr>
+        <w:rPr>
+          <w:rFonts w:ascii="Times New Roman" w:hAnsi="Times New Roman" w:cs="Times New Roman"/>
+          <w:sz w:val="28"/>
+          <w:szCs w:val="28"/>
+          <w:lang w:val="pl-PL"/>
+        </w:rPr>
+      </w:pPr>
+      <w:r>
+        <w:rPr>
+          <w:rFonts w:ascii="Times New Roman" w:hAnsi="Times New Roman" w:cs="Times New Roman"/>
+          <w:sz w:val="28"/>
+          <w:szCs w:val="28"/>
+          <w:lang w:val="pl-PL"/>
+        </w:rPr>
+        <w:t xml:space="preserve">Chernihiv Polytechnic National University, 2021 </w:t>
+      </w:r>
+      <w:r>
+        <w:rPr>
+          <w:rFonts w:ascii="Times New Roman" w:hAnsi="Times New Roman" w:cs="Times New Roman"/>
+          <w:sz w:val="28"/>
+          <w:szCs w:val="28"/>
+          <w:lang w:val="pl-PL"/>
+        </w:rPr>
+        <w:t>–</w:t>
+      </w:r>
+      <w:r>
+        <w:rPr>
+          <w:rFonts w:ascii="Times New Roman" w:hAnsi="Times New Roman" w:cs="Times New Roman"/>
+          <w:sz w:val="28"/>
+          <w:szCs w:val="28"/>
+          <w:lang w:val="pl-PL"/>
+        </w:rPr>
+        <w:t xml:space="preserve"> 2025</w:t>
+      </w:r>
+    </w:p>
+    <w:p>
+      <w:pPr>
+        <w:rPr>
+          <w:rFonts w:ascii="Times New Roman" w:hAnsi="Times New Roman" w:cs="Times New Roman"/>
+          <w:sz w:val="28"/>
+          <w:szCs w:val="28"/>
+          <w:lang w:val="pl-PL"/>
+        </w:rPr>
+      </w:pPr>
+      <w:r>
+        <w:rPr>
+          <w:rFonts w:ascii="Times New Roman" w:hAnsi="Times New Roman" w:cs="Times New Roman"/>
+          <w:sz w:val="28"/>
+          <w:szCs w:val="28"/>
+          <w:lang w:val="pl-PL"/>
+        </w:rPr>
+        <w:t xml:space="preserve">Czernihowski Narodowy Uniwersytet Technologiczny, 2021 </w:t>
+      </w:r>
+      <w:r>
+        <w:rPr>
+          <w:rFonts w:ascii="Times New Roman" w:hAnsi="Times New Roman" w:cs="Times New Roman"/>
+          <w:sz w:val="28"/>
+          <w:szCs w:val="28"/>
+          <w:lang w:val="pl-PL"/>
+        </w:rPr>
+        <w:t>–</w:t>
+      </w:r>
+      <w:r>
+        <w:rPr>
+          <w:rFonts w:ascii="Times New Roman" w:hAnsi="Times New Roman" w:cs="Times New Roman"/>
+          <w:sz w:val="28"/>
+          <w:szCs w:val="28"/>
+          <w:lang w:val="pl-PL"/>
+        </w:rPr>
+        <w:t xml:space="preserve"> 2025</w:t>
+      </w:r>
+    </w:p>
+    <w:p>
+      <w:pPr>
+        <w:rPr>
+          <w:rFonts w:ascii="Times New Roman" w:hAnsi="Times New Roman" w:cs="Times New Roman"/>
+          <w:sz w:val="28"/>
+          <w:szCs w:val="28"/>
+          <w:lang w:val="pl-PL"/>
+        </w:rPr>
+      </w:pPr>
+      <w:r>
+        <w:rPr>
+          <w:rFonts w:ascii="Times New Roman" w:hAnsi="Times New Roman" w:cs="Times New Roman"/>
+          <w:sz w:val="28"/>
+          <w:szCs w:val="28"/>
+          <w:lang w:val="pl-PL"/>
+        </w:rPr>
+        <w:t>НУ «Чернігівська політехніка», 2021 – 2025</w:t>
+      </w:r>
+    </w:p>
+    <w:p>
+      <w:pPr>
+        <w:rPr>
+          <w:rFonts w:ascii="Times New Roman" w:hAnsi="Times New Roman" w:cs="Times New Roman"/>
+          <w:sz w:val="28"/>
+          <w:szCs w:val="28"/>
+          <w:lang w:val="pl-PL"/>
+        </w:rPr>
+      </w:pPr>
+      <w:r>
+        <w:rPr>
+          <w:rFonts w:ascii="Times New Roman" w:hAnsi="Times New Roman" w:cs="Times New Roman"/>
+          <w:sz w:val="28"/>
+          <w:szCs w:val="28"/>
+          <w:lang w:val="pl-PL"/>
+        </w:rPr>
+        <w:t xml:space="preserve">1 year to </w:t>
+      </w:r>
+      <w:r>
+        <w:rPr>
+          <w:rFonts w:ascii="Times New Roman" w:hAnsi="Times New Roman" w:cs="Times New Roman"/>
+          <w:sz w:val="28"/>
+          <w:szCs w:val="28"/>
+          <w:lang w:val="pl-PL"/>
+        </w:rPr>
+        <w:t>complete</w:t>
+      </w:r>
+    </w:p>
+    <w:p>
+      <w:pPr>
+        <w:rPr>
+          <w:rFonts w:ascii="Times New Roman" w:hAnsi="Times New Roman" w:cs="Times New Roman"/>
+          <w:sz w:val="28"/>
+          <w:szCs w:val="28"/>
+          <w:lang w:val="pl-PL"/>
+        </w:rPr>
+      </w:pPr>
+      <w:r>
+        <w:rPr>
+          <w:rFonts w:ascii="Times New Roman" w:hAnsi="Times New Roman" w:cs="Times New Roman"/>
+          <w:sz w:val="28"/>
+          <w:szCs w:val="28"/>
+          <w:lang w:val="pl-PL"/>
+        </w:rPr>
+        <w:t>1 rok do zakończenia</w:t>
+      </w:r>
+    </w:p>
+    <w:p>
+      <w:pPr>
+        <w:rPr>
+          <w:rFonts w:ascii="Times New Roman" w:hAnsi="Times New Roman" w:cs="Times New Roman"/>
+          <w:sz w:val="28"/>
+          <w:szCs w:val="28"/>
+          <w:lang w:val="uk-UA"/>
+        </w:rPr>
+      </w:pPr>
+      <w:r>
+        <w:rPr>
+          <w:rFonts w:ascii="Times New Roman" w:hAnsi="Times New Roman" w:cs="Times New Roman"/>
+          <w:sz w:val="28"/>
+          <w:szCs w:val="28"/>
+          <w:lang w:val="uk-UA"/>
+        </w:rPr>
+        <w:t>1 рік до завершення</w:t>
+      </w:r>
+    </w:p>
+    <w:p>
+      <w:pPr>
+        <w:rPr>
+          <w:rFonts w:ascii="Times New Roman" w:hAnsi="Times New Roman" w:cs="Times New Roman"/>
+          <w:sz w:val="28"/>
+          <w:szCs w:val="28"/>
+          <w:lang w:val="en-US"/>
+        </w:rPr>
+      </w:pPr>
+      <w:r>
+        <w:rPr>
+          <w:rFonts w:ascii="Times New Roman" w:hAnsi="Times New Roman" w:cs="Times New Roman"/>
+          <w:noProof/>
+          <w:sz w:val="28"/>
+          <w:szCs w:val="28"/>
+          <w:lang w:eastAsia="ru-RU"/>
         </w:rPr>
         <w:drawing>
           <wp:inline distT="0" distB="0" distL="0" distR="0" wp14:anchorId="1A47ACCF" wp14:editId="6CCC8758">
@@ -4001,6 +5817,54 @@
           <w:szCs w:val="28"/>
           <w:lang w:val="en-US"/>
         </w:rPr>
+        <w:t>Moje projekty</w:t>
+      </w:r>
+    </w:p>
+    <w:p>
+      <w:pPr>
+        <w:rPr>
+          <w:rFonts w:ascii="Times New Roman" w:hAnsi="Times New Roman" w:cs="Times New Roman"/>
+          <w:sz w:val="28"/>
+          <w:szCs w:val="28"/>
+          <w:lang w:val="uk-UA"/>
+        </w:rPr>
+      </w:pPr>
+      <w:r>
+        <w:rPr>
+          <w:rFonts w:ascii="Times New Roman" w:hAnsi="Times New Roman" w:cs="Times New Roman"/>
+          <w:sz w:val="28"/>
+          <w:szCs w:val="28"/>
+          <w:lang w:val="uk-UA"/>
+        </w:rPr>
+        <w:t>Мої проєкти</w:t>
+      </w:r>
+    </w:p>
+    <w:p>
+      <w:pPr>
+        <w:rPr>
+          <w:rFonts w:ascii="Times New Roman" w:hAnsi="Times New Roman" w:cs="Times New Roman"/>
+          <w:sz w:val="28"/>
+          <w:szCs w:val="28"/>
+          <w:lang w:val="uk-UA"/>
+        </w:rPr>
+      </w:pPr>
+    </w:p>
+    <w:p>
+      <w:pPr>
+        <w:rPr>
+          <w:rFonts w:ascii="Times New Roman" w:hAnsi="Times New Roman" w:cs="Times New Roman"/>
+          <w:sz w:val="28"/>
+          <w:szCs w:val="28"/>
+          <w:lang w:val="en-US"/>
+        </w:rPr>
+      </w:pPr>
+      <w:r>
+        <w:rPr>
+          <w:rFonts w:ascii="Times New Roman" w:hAnsi="Times New Roman" w:cs="Times New Roman"/>
+          <w:sz w:val="28"/>
+          <w:szCs w:val="28"/>
+          <w:lang w:val="en-US"/>
+        </w:rPr>
         <w:t>Main stack         Other</w:t>
       </w:r>
     </w:p>
@@ -4010,15 +5874,63 @@
           <w:rFonts w:ascii="Times New Roman" w:hAnsi="Times New Roman" w:cs="Times New Roman"/>
           <w:sz w:val="28"/>
           <w:szCs w:val="28"/>
-          <w:lang w:val="en-US"/>
-        </w:rPr>
-      </w:pPr>
-      <w:r>
-        <w:rPr>
-          <w:rFonts w:ascii="Times New Roman" w:hAnsi="Times New Roman" w:cs="Times New Roman"/>
-          <w:sz w:val="28"/>
-          <w:szCs w:val="28"/>
-          <w:lang w:val="en-US"/>
+          <w:lang w:val="pl-PL"/>
+        </w:rPr>
+      </w:pPr>
+      <w:r>
+        <w:rPr>
+          <w:rFonts w:ascii="Times New Roman" w:hAnsi="Times New Roman" w:cs="Times New Roman"/>
+          <w:sz w:val="28"/>
+          <w:szCs w:val="28"/>
+          <w:lang w:val="pl-PL"/>
+        </w:rPr>
+        <w:t>Główny stos technologiczny                 Inne</w:t>
+      </w:r>
+    </w:p>
+    <w:p>
+      <w:pPr>
+        <w:rPr>
+          <w:rFonts w:ascii="Times New Roman" w:hAnsi="Times New Roman" w:cs="Times New Roman"/>
+          <w:sz w:val="28"/>
+          <w:szCs w:val="28"/>
+          <w:lang w:val="uk-UA"/>
+        </w:rPr>
+      </w:pPr>
+      <w:r>
+        <w:rPr>
+          <w:rFonts w:ascii="Times New Roman" w:hAnsi="Times New Roman" w:cs="Times New Roman"/>
+          <w:sz w:val="28"/>
+          <w:szCs w:val="28"/>
+          <w:lang w:val="uk-UA"/>
+        </w:rPr>
+        <w:t xml:space="preserve">Головний стек </w:t>
+      </w:r>
+    </w:p>
+    <w:p>
+      <w:pPr>
+        <w:rPr>
+          <w:rFonts w:ascii="Times New Roman" w:hAnsi="Times New Roman" w:cs="Times New Roman"/>
+          <w:sz w:val="28"/>
+          <w:szCs w:val="28"/>
+          <w:lang w:val="pl-PL"/>
+        </w:rPr>
+      </w:pPr>
+    </w:p>
+    <w:p>
+      <w:pPr>
+        <w:rPr>
+          <w:rFonts w:ascii="Times New Roman" w:hAnsi="Times New Roman" w:cs="Times New Roman"/>
+          <w:sz w:val="28"/>
+          <w:szCs w:val="28"/>
+          <w:lang w:val="pl-PL"/>
+        </w:rPr>
+      </w:pPr>
+      <w:r>
+        <w:rPr>
+          <w:rFonts w:ascii="Times New Roman" w:hAnsi="Times New Roman" w:cs="Times New Roman"/>
+          <w:sz w:val="28"/>
+          <w:szCs w:val="28"/>
+          <w:lang w:val="pl-PL"/>
         </w:rPr>
         <w:t>Technology Year</w:t>
       </w:r>
@@ -4032,6 +5944,34 @@
           <w:lang w:val="en-US"/>
         </w:rPr>
       </w:pPr>
+      <w:r>
+        <w:rPr>
+          <w:rFonts w:ascii="Times New Roman" w:hAnsi="Times New Roman" w:cs="Times New Roman"/>
+          <w:sz w:val="28"/>
+          <w:szCs w:val="28"/>
+          <w:lang w:val="en-US"/>
+        </w:rPr>
+        <w:t>Technologia Rok</w:t>
+      </w:r>
+    </w:p>
+    <w:p>
+      <w:pPr>
+        <w:rPr>
+          <w:rFonts w:ascii="Times New Roman" w:hAnsi="Times New Roman" w:cs="Times New Roman"/>
+          <w:sz w:val="28"/>
+          <w:szCs w:val="28"/>
+          <w:lang w:val="uk-UA"/>
+        </w:rPr>
+      </w:pPr>
+      <w:r>
+        <w:rPr>
+          <w:rFonts w:ascii="Times New Roman" w:hAnsi="Times New Roman" w:cs="Times New Roman"/>
+          <w:sz w:val="28"/>
+          <w:szCs w:val="28"/>
+          <w:lang w:val="uk-UA"/>
+        </w:rPr>
+        <w:t>Технологія Рік</w:t>
+      </w:r>
     </w:p>
     <w:p>
       <w:pPr>
@@ -4046,10 +5986,12 @@
       <w:r>
         <w:rPr>
           <w:rFonts w:ascii="Times New Roman" w:hAnsi="Times New Roman" w:cs="Times New Roman"/>
-          <w:sz w:val="28"/>
-          <w:szCs w:val="28"/>
-          <w:lang w:val="en-US"/>
-        </w:rPr>
+          <w:noProof/>
+          <w:sz w:val="28"/>
+          <w:szCs w:val="28"/>
+          <w:lang w:eastAsia="ru-RU"/>
+        </w:rPr>
+        <w:lastRenderedPageBreak/>
         <w:drawing>
           <wp:inline distT="0" distB="0" distL="0" distR="0" wp14:anchorId="028E31FD" wp14:editId="0ED005E1">
             <wp:extent cx="3318351" cy="3730528"/>
@@ -4122,6 +6064,54 @@
           <w:szCs w:val="28"/>
           <w:lang w:val="en-US"/>
         </w:rPr>
+        <w:t>Współpracujmy!</w:t>
+      </w:r>
+    </w:p>
+    <w:p>
+      <w:pPr>
+        <w:rPr>
+          <w:rFonts w:ascii="Times New Roman" w:hAnsi="Times New Roman" w:cs="Times New Roman"/>
+          <w:sz w:val="28"/>
+          <w:szCs w:val="28"/>
+          <w:lang w:val="uk-UA"/>
+        </w:rPr>
+      </w:pPr>
+      <w:r>
+        <w:rPr>
+          <w:rFonts w:ascii="Times New Roman" w:hAnsi="Times New Roman" w:cs="Times New Roman"/>
+          <w:sz w:val="28"/>
+          <w:szCs w:val="28"/>
+          <w:lang w:val="uk-UA"/>
+        </w:rPr>
+        <w:t>Співпрацюймо!</w:t>
+      </w:r>
+    </w:p>
+    <w:p>
+      <w:pPr>
+        <w:rPr>
+          <w:rFonts w:ascii="Times New Roman" w:hAnsi="Times New Roman" w:cs="Times New Roman"/>
+          <w:sz w:val="28"/>
+          <w:szCs w:val="28"/>
+          <w:lang w:val="en-US"/>
+        </w:rPr>
+      </w:pPr>
+    </w:p>
+    <w:p>
+      <w:pPr>
+        <w:rPr>
+          <w:rFonts w:ascii="Times New Roman" w:hAnsi="Times New Roman" w:cs="Times New Roman"/>
+          <w:sz w:val="28"/>
+          <w:szCs w:val="28"/>
+          <w:lang w:val="en-US"/>
+        </w:rPr>
+      </w:pPr>
+      <w:r>
+        <w:rPr>
+          <w:rFonts w:ascii="Times New Roman" w:hAnsi="Times New Roman" w:cs="Times New Roman"/>
+          <w:sz w:val="28"/>
+          <w:szCs w:val="28"/>
+          <w:lang w:val="en-US"/>
+        </w:rPr>
         <w:t>Name</w:t>
       </w:r>
     </w:p>
@@ -4141,8 +6131,122 @@
           <w:szCs w:val="28"/>
           <w:lang w:val="en-US"/>
         </w:rPr>
-        <w:t>Email</w:t>
-      </w:r>
+        <w:t>Imię</w:t>
+      </w:r>
+    </w:p>
+    <w:p>
+      <w:pPr>
+        <w:rPr>
+          <w:rFonts w:ascii="Times New Roman" w:hAnsi="Times New Roman" w:cs="Times New Roman"/>
+          <w:sz w:val="28"/>
+          <w:szCs w:val="28"/>
+          <w:lang w:val="uk-UA"/>
+        </w:rPr>
+      </w:pPr>
+      <w:r>
+        <w:rPr>
+          <w:rFonts w:ascii="Times New Roman" w:hAnsi="Times New Roman" w:cs="Times New Roman"/>
+          <w:sz w:val="28"/>
+          <w:szCs w:val="28"/>
+          <w:lang w:val="uk-UA"/>
+        </w:rPr>
+        <w:t>Ім’я</w:t>
+      </w:r>
+    </w:p>
+    <w:p>
+      <w:pPr>
+        <w:rPr>
+          <w:rFonts w:ascii="Times New Roman" w:hAnsi="Times New Roman" w:cs="Times New Roman"/>
+          <w:sz w:val="28"/>
+          <w:szCs w:val="28"/>
+          <w:lang w:val="uk-UA"/>
+        </w:rPr>
+      </w:pPr>
+    </w:p>
+    <w:p>
+      <w:pPr>
+        <w:rPr>
+          <w:rFonts w:ascii="Times New Roman" w:hAnsi="Times New Roman" w:cs="Times New Roman"/>
+          <w:sz w:val="28"/>
+          <w:szCs w:val="28"/>
+          <w:lang w:val="en-US"/>
+        </w:rPr>
+      </w:pPr>
+      <w:r>
+        <w:rPr>
+          <w:rFonts w:ascii="Times New Roman" w:hAnsi="Times New Roman" w:cs="Times New Roman"/>
+          <w:sz w:val="28"/>
+          <w:szCs w:val="28"/>
+          <w:lang w:val="en-US"/>
+        </w:rPr>
+        <w:t>E</w:t>
+      </w:r>
+      <w:r>
+        <w:rPr>
+          <w:rFonts w:ascii="Times New Roman" w:hAnsi="Times New Roman" w:cs="Times New Roman"/>
+          <w:sz w:val="28"/>
+          <w:szCs w:val="28"/>
+          <w:lang w:val="en-US"/>
+        </w:rPr>
+        <w:t>-</w:t>
+      </w:r>
+      <w:r>
+        <w:rPr>
+          <w:rFonts w:ascii="Times New Roman" w:hAnsi="Times New Roman" w:cs="Times New Roman"/>
+          <w:sz w:val="28"/>
+          <w:szCs w:val="28"/>
+          <w:lang w:val="en-US"/>
+        </w:rPr>
+        <w:t>mail</w:t>
+      </w:r>
+    </w:p>
+    <w:p>
+      <w:pPr>
+        <w:rPr>
+          <w:rFonts w:ascii="Times New Roman" w:hAnsi="Times New Roman" w:cs="Times New Roman"/>
+          <w:sz w:val="28"/>
+          <w:szCs w:val="28"/>
+          <w:lang w:val="en-US"/>
+        </w:rPr>
+      </w:pPr>
+      <w:r>
+        <w:rPr>
+          <w:rFonts w:ascii="Times New Roman" w:hAnsi="Times New Roman" w:cs="Times New Roman"/>
+          <w:sz w:val="28"/>
+          <w:szCs w:val="28"/>
+          <w:lang w:val="en-US"/>
+        </w:rPr>
+        <w:t>E-mail</w:t>
+      </w:r>
+    </w:p>
+    <w:p>
+      <w:pPr>
+        <w:rPr>
+          <w:rFonts w:ascii="Times New Roman" w:hAnsi="Times New Roman" w:cs="Times New Roman"/>
+          <w:sz w:val="28"/>
+          <w:szCs w:val="28"/>
+          <w:lang w:val="uk-UA"/>
+        </w:rPr>
+      </w:pPr>
+      <w:r>
+        <w:rPr>
+          <w:rFonts w:ascii="Times New Roman" w:hAnsi="Times New Roman" w:cs="Times New Roman"/>
+          <w:sz w:val="28"/>
+          <w:szCs w:val="28"/>
+          <w:lang w:val="uk-UA"/>
+        </w:rPr>
+        <w:t>Електронна скринька</w:t>
+      </w:r>
+    </w:p>
+    <w:p>
+      <w:pPr>
+        <w:rPr>
+          <w:rFonts w:ascii="Times New Roman" w:hAnsi="Times New Roman" w:cs="Times New Roman"/>
+          <w:sz w:val="28"/>
+          <w:szCs w:val="28"/>
+          <w:lang w:val="en-US"/>
+        </w:rPr>
+      </w:pPr>
     </w:p>
     <w:p>
       <w:pPr>
@@ -4169,18 +6273,134 @@
           <w:rFonts w:ascii="Times New Roman" w:hAnsi="Times New Roman" w:cs="Times New Roman"/>
           <w:sz w:val="28"/>
           <w:szCs w:val="28"/>
-          <w:lang w:val="en-US"/>
-        </w:rPr>
-      </w:pPr>
-      <w:r>
-        <w:rPr>
-          <w:rFonts w:ascii="Times New Roman" w:hAnsi="Times New Roman" w:cs="Times New Roman"/>
-          <w:sz w:val="28"/>
-          <w:szCs w:val="28"/>
-          <w:lang w:val="en-US"/>
-        </w:rPr>
-        <w:t>Send Message</w:t>
-      </w:r>
+          <w:lang w:val="pl-PL"/>
+        </w:rPr>
+      </w:pPr>
+      <w:r>
+        <w:rPr>
+          <w:rFonts w:ascii="Times New Roman" w:hAnsi="Times New Roman" w:cs="Times New Roman"/>
+          <w:sz w:val="28"/>
+          <w:szCs w:val="28"/>
+          <w:lang w:val="pl-PL"/>
+        </w:rPr>
+        <w:t>Wiadomość</w:t>
+      </w:r>
+    </w:p>
+    <w:p>
+      <w:pPr>
+        <w:rPr>
+          <w:rFonts w:ascii="Times New Roman" w:hAnsi="Times New Roman" w:cs="Times New Roman"/>
+          <w:sz w:val="28"/>
+          <w:szCs w:val="28"/>
+          <w:lang w:val="uk-UA"/>
+        </w:rPr>
+      </w:pPr>
+      <w:r>
+        <w:rPr>
+          <w:rFonts w:ascii="Times New Roman" w:hAnsi="Times New Roman" w:cs="Times New Roman"/>
+          <w:sz w:val="28"/>
+          <w:szCs w:val="28"/>
+          <w:lang w:val="uk-UA"/>
+        </w:rPr>
+        <w:t>Повідомлення</w:t>
+      </w:r>
+    </w:p>
+    <w:p>
+      <w:pPr>
+        <w:rPr>
+          <w:rFonts w:ascii="Times New Roman" w:hAnsi="Times New Roman" w:cs="Times New Roman"/>
+          <w:sz w:val="28"/>
+          <w:szCs w:val="28"/>
+          <w:lang w:val="uk-UA"/>
+        </w:rPr>
+      </w:pPr>
+    </w:p>
+    <w:p>
+      <w:pPr>
+        <w:rPr>
+          <w:rFonts w:ascii="Times New Roman" w:hAnsi="Times New Roman" w:cs="Times New Roman"/>
+          <w:sz w:val="28"/>
+          <w:szCs w:val="28"/>
+          <w:lang w:val="pl-PL"/>
+        </w:rPr>
+      </w:pPr>
+      <w:r>
+        <w:rPr>
+          <w:rFonts w:ascii="Times New Roman" w:hAnsi="Times New Roman" w:cs="Times New Roman"/>
+          <w:sz w:val="28"/>
+          <w:szCs w:val="28"/>
+          <w:lang w:val="pl-PL"/>
+        </w:rPr>
+        <w:t>S</w:t>
+      </w:r>
+      <w:r>
+        <w:rPr>
+          <w:rFonts w:ascii="Times New Roman" w:hAnsi="Times New Roman" w:cs="Times New Roman"/>
+          <w:sz w:val="28"/>
+          <w:szCs w:val="28"/>
+          <w:lang w:val="pl-PL"/>
+        </w:rPr>
+        <w:t>end</w:t>
+      </w:r>
+      <w:r>
+        <w:rPr>
+          <w:rFonts w:ascii="Times New Roman" w:hAnsi="Times New Roman" w:cs="Times New Roman"/>
+          <w:sz w:val="28"/>
+          <w:szCs w:val="28"/>
+          <w:lang w:val="pl-PL"/>
+        </w:rPr>
+        <w:t xml:space="preserve"> </w:t>
+      </w:r>
+      <w:r>
+        <w:rPr>
+          <w:rFonts w:ascii="Times New Roman" w:hAnsi="Times New Roman" w:cs="Times New Roman"/>
+          <w:sz w:val="28"/>
+          <w:szCs w:val="28"/>
+          <w:lang w:val="pl-PL"/>
+        </w:rPr>
+        <w:t>Message</w:t>
+      </w:r>
+    </w:p>
+    <w:p>
+      <w:pPr>
+        <w:rPr>
+          <w:rFonts w:ascii="Times New Roman" w:hAnsi="Times New Roman" w:cs="Times New Roman"/>
+          <w:sz w:val="28"/>
+          <w:szCs w:val="28"/>
+          <w:lang w:val="pl-PL"/>
+        </w:rPr>
+      </w:pPr>
+      <w:r>
+        <w:rPr>
+          <w:rFonts w:ascii="Times New Roman" w:hAnsi="Times New Roman" w:cs="Times New Roman"/>
+          <w:sz w:val="28"/>
+          <w:szCs w:val="28"/>
+          <w:lang w:val="pl-PL"/>
+        </w:rPr>
+        <w:lastRenderedPageBreak/>
+        <w:t xml:space="preserve">Wyślij wiadomość </w:t>
+      </w:r>
+    </w:p>
+    <w:p>
+      <w:pPr>
+        <w:rPr>
+          <w:rFonts w:ascii="Times New Roman" w:hAnsi="Times New Roman" w:cs="Times New Roman"/>
+          <w:sz w:val="28"/>
+          <w:szCs w:val="28"/>
+          <w:lang w:val="uk-UA"/>
+        </w:rPr>
+      </w:pPr>
+      <w:r>
+        <w:rPr>
+          <w:rFonts w:ascii="Times New Roman" w:hAnsi="Times New Roman" w:cs="Times New Roman"/>
+          <w:sz w:val="28"/>
+          <w:szCs w:val="28"/>
+          <w:lang w:val="uk-UA"/>
+        </w:rPr>
+        <w:t>Відправити повідовлення</w:t>
+      </w:r>
+      <w:bookmarkStart w:id="0" w:name="_GoBack"/>
+      <w:bookmarkEnd w:id="0"/>
     </w:p>
     <w:sectPr>
       <w:pgSz w:w="11906" w:h="16838"/>
@@ -4245,6 +6465,27 @@
 <file path=word/numbering.xml><?xml version="1.0" encoding="utf-8"?>
 <w:numbering xmlns:wpc="http://schemas.microsoft.com/office/word/2010/wordprocessingCanvas" xmlns:cx="http://schemas.microsoft.com/office/drawing/2014/chartex" xmlns:cx1="http://schemas.microsoft.com/office/drawing/2015/9/8/chartex" xmlns:mc="http://schemas.openxmlformats.org/markup-compatibility/2006" xmlns:o="urn:schemas-microsoft-com:office:office" xmlns:r="http://schemas.openxmlformats.org/officeDocument/2006/relationships" xmlns:m="http://schemas.openxmlformats.org/officeDocument/2006/math" xmlns:v="urn:schemas-microsoft-com:vml" xmlns:wp14="http://schemas.microsoft.com/office/word/2010/wordprocessingDrawing" xmlns:wp="http://schemas.openxmlformats.org/drawingml/2006/wordprocessingDrawing" xmlns:w10="urn:schemas-microsoft-com:office:word" xmlns:w="http://schemas.openxmlformats.org/wordprocessingml/2006/main" xmlns:w14="http://schemas.microsoft.com/office/word/2010/wordml" xmlns:w15="http://schemas.microsoft.com/office/word/2012/wordml" xmlns:w16se="http://schemas.microsoft.com/office/word/2015/wordml/symex" xmlns:wpg="http://schemas.microsoft.com/office/word/2010/wordprocessingGroup" xmlns:wpi="http://schemas.microsoft.com/office/word/2010/wordprocessingInk" xmlns:wne="http://schemas.microsoft.com/office/word/2006/wordml" xmlns:wps="http://schemas.microsoft.com/office/word/2010/wordprocessingShape" mc:Ignorable="w14 w15 w16se wp14">
   <w:abstractNum w:abstractNumId="0" w15:restartNumberingAfterBreak="0">
+    <w:nsid w:val="FFFFFF89"/>
+    <w:multiLevelType w:val="singleLevel"/>
+    <w:tmpl w:val="AB9AC3C6"/>
+    <w:lvl w:ilvl="0">
+      <w:start w:val="1"/>
+      <w:numFmt w:val="bullet"/>
+      <w:pStyle w:val="ListBullet"/>
+      <w:lvlText w:val=""/>
+      <w:lvlJc w:val="left"/>
+      <w:pPr>
+        <w:tabs>
+          <w:tab w:val="num" w:pos="360"/>
+        </w:tabs>
+        <w:ind w:left="360" w:hanging="360"/>
+      </w:pPr>
+      <w:rPr>
+        <w:rFonts w:ascii="Symbol" w:hAnsi="Symbol" w:hint="default"/>
+      </w:rPr>
+    </w:lvl>
+  </w:abstractNum>
+  <w:abstractNum w:abstractNumId="1" w15:restartNumberingAfterBreak="0">
     <w:nsid w:val="270C3EAA"/>
     <w:multiLevelType w:val="hybridMultilevel"/>
     <w:tmpl w:val="6F4AD10A"/>
@@ -4357,7 +6598,7 @@
       </w:rPr>
     </w:lvl>
   </w:abstractNum>
-  <w:abstractNum w:abstractNumId="1" w15:restartNumberingAfterBreak="0">
+  <w:abstractNum w:abstractNumId="2" w15:restartNumberingAfterBreak="0">
     <w:nsid w:val="63364E12"/>
     <w:multiLevelType w:val="multilevel"/>
     <w:tmpl w:val="784A11B0"/>
@@ -4507,9 +6748,12 @@
     </w:lvl>
   </w:abstractNum>
   <w:num w:numId="1">
+    <w:abstractNumId w:val="2"/>
+  </w:num>
+  <w:num w:numId="2">
     <w:abstractNumId w:val="1"/>
   </w:num>
-  <w:num w:numId="2">
+  <w:num w:numId="3">
     <w:abstractNumId w:val="0"/>
   </w:num>
 </w:numbering>
@@ -5123,6 +7367,113 @@
       <w:contextualSpacing/>
     </w:pPr>
   </w:style>
+  <w:style w:type="paragraph" w:styleId="List">
+    <w:name w:val="List"/>
+    <w:basedOn w:val="Normal"/>
+    <w:uiPriority w:val="99"/>
+    <w:unhideWhenUsed/>
+    <w:rsid w:val="00465CC2"/>
+    <w:pPr>
+      <w:ind w:left="283" w:hanging="283"/>
+      <w:contextualSpacing/>
+    </w:pPr>
+  </w:style>
+  <w:style w:type="paragraph" w:styleId="ListBullet">
+    <w:name w:val="List Bullet"/>
+    <w:basedOn w:val="Normal"/>
+    <w:uiPriority w:val="99"/>
+    <w:unhideWhenUsed/>
+    <w:rsid w:val="00465CC2"/>
+    <w:pPr>
+      <w:numPr>
+        <w:numId w:val="3"/>
+      </w:numPr>
+      <w:contextualSpacing/>
+    </w:pPr>
+  </w:style>
+  <w:style w:type="paragraph" w:styleId="Title">
+    <w:name w:val="Title"/>
+    <w:basedOn w:val="Normal"/>
+    <w:next w:val="Normal"/>
+    <w:link w:val="TitleChar"/>
+    <w:uiPriority w:val="10"/>
+    <w:qFormat/>
+    <w:rsid w:val="00465CC2"/>
+    <w:pPr>
+      <w:spacing w:after="0" w:line="240" w:lineRule="auto"/>
+      <w:contextualSpacing/>
+    </w:pPr>
+    <w:rPr>
+      <w:rFonts w:asciiTheme="majorHAnsi" w:eastAsiaTheme="majorEastAsia" w:hAnsiTheme="majorHAnsi" w:cstheme="majorBidi"/>
+      <w:spacing w:val="-10"/>
+      <w:kern w:val="28"/>
+      <w:sz w:val="56"/>
+      <w:szCs w:val="56"/>
+    </w:rPr>
+  </w:style>
+  <w:style w:type="character" w:customStyle="1" w:styleId="TitleChar">
+    <w:name w:val="Title Char"/>
+    <w:basedOn w:val="DefaultParagraphFont"/>
+    <w:link w:val="Title"/>
+    <w:uiPriority w:val="10"/>
+    <w:rsid w:val="00465CC2"/>
+    <w:rPr>
+      <w:rFonts w:asciiTheme="majorHAnsi" w:eastAsiaTheme="majorEastAsia" w:hAnsiTheme="majorHAnsi" w:cstheme="majorBidi"/>
+      <w:spacing w:val="-10"/>
+      <w:kern w:val="28"/>
+      <w:sz w:val="56"/>
+      <w:szCs w:val="56"/>
+    </w:rPr>
+  </w:style>
+  <w:style w:type="paragraph" w:styleId="BodyText">
+    <w:name w:val="Body Text"/>
+    <w:basedOn w:val="Normal"/>
+    <w:link w:val="BodyTextChar"/>
+    <w:uiPriority w:val="99"/>
+    <w:unhideWhenUsed/>
+    <w:rsid w:val="00465CC2"/>
+    <w:pPr>
+      <w:spacing w:after="120"/>
+    </w:pPr>
+  </w:style>
+  <w:style w:type="character" w:customStyle="1" w:styleId="BodyTextChar">
+    <w:name w:val="Body Text Char"/>
+    <w:basedOn w:val="DefaultParagraphFont"/>
+    <w:link w:val="BodyText"/>
+    <w:uiPriority w:val="99"/>
+    <w:rsid w:val="00465CC2"/>
+  </w:style>
+  <w:style w:type="paragraph" w:styleId="Subtitle">
+    <w:name w:val="Subtitle"/>
+    <w:basedOn w:val="Normal"/>
+    <w:next w:val="Normal"/>
+    <w:link w:val="SubtitleChar"/>
+    <w:uiPriority w:val="11"/>
+    <w:qFormat/>
+    <w:rsid w:val="00465CC2"/>
+    <w:pPr>
+      <w:numPr>
+        <w:ilvl w:val="1"/>
+      </w:numPr>
+    </w:pPr>
+    <w:rPr>
+      <w:rFonts w:eastAsiaTheme="minorEastAsia"/>
+      <w:color w:val="5A5A5A" w:themeColor="text1" w:themeTint="A5"/>
+      <w:spacing w:val="15"/>
+    </w:rPr>
+  </w:style>
+  <w:style w:type="character" w:customStyle="1" w:styleId="SubtitleChar">
+    <w:name w:val="Subtitle Char"/>
+    <w:basedOn w:val="DefaultParagraphFont"/>
+    <w:link w:val="Subtitle"/>
+    <w:uiPriority w:val="11"/>
+    <w:rsid w:val="00465CC2"/>
+    <w:rPr>
+      <w:rFonts w:eastAsiaTheme="minorEastAsia"/>
+      <w:color w:val="5A5A5A" w:themeColor="text1" w:themeTint="A5"/>
+      <w:spacing w:val="15"/>
+    </w:rPr>
+  </w:style>
 </w:styles>
 </file>
 
@@ -5392,7 +7743,7 @@
 </file>
 
 <file path=customXml/itemProps1.xml><?xml version="1.0" encoding="utf-8"?>
-<ds:datastoreItem xmlns:ds="http://schemas.openxmlformats.org/officeDocument/2006/customXml" ds:itemID="{28EDA904-D5A3-4106-ACF0-EE9DA31C8048}">
+<ds:datastoreItem xmlns:ds="http://schemas.openxmlformats.org/officeDocument/2006/customXml" ds:itemID="{1C33D53D-8A3C-4DF3-92EF-ED9C1B38C0F3}">
   <ds:schemaRefs>
     <ds:schemaRef ds:uri="http://schemas.openxmlformats.org/officeDocument/2006/bibliography"/>
   </ds:schemaRefs>

</xml_diff>